<commit_message>
Esqueci minha senha: Finalizado
</commit_message>
<xml_diff>
--- a/Descricao da pagina e (Autosaved).docx
+++ b/Descricao da pagina e (Autosaved).docx
@@ -3,27 +3,9 @@
 <w:document xmlns:wpc="http://schemas.microsoft.com/office/word/2010/wordprocessingCanvas" xmlns:mc="http://schemas.openxmlformats.org/markup-compatibility/2006" xmlns:o="urn:schemas-microsoft-com:office:office" xmlns:r="http://schemas.openxmlformats.org/officeDocument/2006/relationships" xmlns:m="http://schemas.openxmlformats.org/officeDocument/2006/math" xmlns:v="urn:schemas-microsoft-com:vml" xmlns:wp14="http://schemas.microsoft.com/office/word/2010/wordprocessingDrawing" xmlns:wp="http://schemas.openxmlformats.org/drawingml/2006/wordprocessingDrawing" xmlns:w10="urn:schemas-microsoft-com:office:word" xmlns:w="http://schemas.openxmlformats.org/wordprocessingml/2006/main" xmlns:w14="http://schemas.microsoft.com/office/word/2010/wordml" xmlns:w15="http://schemas.microsoft.com/office/word/2012/wordml" xmlns:wpg="http://schemas.microsoft.com/office/word/2010/wordprocessingGroup" xmlns:wpi="http://schemas.microsoft.com/office/word/2010/wordprocessingInk" xmlns:wne="http://schemas.microsoft.com/office/word/2006/wordml" xmlns:wps="http://schemas.microsoft.com/office/word/2010/wordprocessingShape" mc:Ignorable="w14 w15 wp14">
   <w:body>
     <w:p>
-      <w:proofErr w:type="spellStart"/>
       <w:r>
-        <w:t>Descricao</w:t>
+        <w:t>Descricao da pagina e-comerce</w:t>
       </w:r>
-      <w:proofErr w:type="spellEnd"/>
-      <w:r>
-        <w:t xml:space="preserve"> da </w:t>
-      </w:r>
-      <w:proofErr w:type="gramStart"/>
-      <w:r>
-        <w:t>pagina</w:t>
-      </w:r>
-      <w:proofErr w:type="gramEnd"/>
-      <w:r>
-        <w:t xml:space="preserve"> </w:t>
-      </w:r>
-      <w:proofErr w:type="spellStart"/>
-      <w:r>
-        <w:t>e-comerce</w:t>
-      </w:r>
-      <w:proofErr w:type="spellEnd"/>
     </w:p>
     <w:p>
       <w:pPr>
@@ -35,28 +17,15 @@
     </w:p>
     <w:p>
       <w:r>
-        <w:t xml:space="preserve">Produtos é formado </w:t>
-      </w:r>
-      <w:proofErr w:type="gramStart"/>
-      <w:r>
-        <w:t>por</w:t>
-      </w:r>
-      <w:proofErr w:type="gramEnd"/>
-      <w:r>
-        <w:t>:</w:t>
+        <w:t>Produtos é formado por:</w:t>
       </w:r>
     </w:p>
     <w:p>
       <w:pPr>
         <w:pStyle w:val="Heading1"/>
       </w:pPr>
-      <w:proofErr w:type="gramStart"/>
       <w:r>
-        <w:t>Pagina</w:t>
-      </w:r>
-      <w:proofErr w:type="gramEnd"/>
-      <w:r>
-        <w:t xml:space="preserve"> de lista de produtos</w:t>
+        <w:t>Pagina de lista de produtos</w:t>
       </w:r>
     </w:p>
     <w:p>
@@ -94,13 +63,8 @@
           <w:numId w:val="5"/>
         </w:numPr>
       </w:pPr>
-      <w:proofErr w:type="gramStart"/>
       <w:r>
-        <w:t>O restante das colunas devem ser preenchidas</w:t>
-      </w:r>
-      <w:proofErr w:type="gramEnd"/>
-      <w:r>
-        <w:t xml:space="preserve"> com características específicas do tipo de produto</w:t>
+        <w:t>O restante das colunas devem ser preenchidas com características específicas do tipo de produto</w:t>
       </w:r>
     </w:p>
     <w:p>
@@ -288,8 +252,6 @@
                 <w:i/>
               </w:rPr>
             </w:pPr>
-            <w:proofErr w:type="spellStart"/>
-            <w:proofErr w:type="gramStart"/>
             <w:r>
               <w:rPr>
                 <w:i/>
@@ -302,8 +264,6 @@
               </w:rPr>
               <w:t>Data</w:t>
             </w:r>
-            <w:proofErr w:type="spellEnd"/>
-            <w:proofErr w:type="gramEnd"/>
           </w:p>
         </w:tc>
         <w:tc>
@@ -327,19 +287,9 @@
             <w:pPr>
               <w:cnfStyle w:val="000000100000" w:firstRow="0" w:lastRow="0" w:firstColumn="0" w:lastColumn="0" w:oddVBand="0" w:evenVBand="0" w:oddHBand="1" w:evenHBand="0" w:firstRowFirstColumn="0" w:firstRowLastColumn="0" w:lastRowFirstColumn="0" w:lastRowLastColumn="0"/>
             </w:pPr>
-            <w:proofErr w:type="spellStart"/>
             <w:r>
-              <w:t>Object</w:t>
+              <w:t>Object Array</w:t>
             </w:r>
-            <w:proofErr w:type="spellEnd"/>
-            <w:r>
-              <w:t xml:space="preserve"> </w:t>
-            </w:r>
-            <w:proofErr w:type="spellStart"/>
-            <w:r>
-              <w:t>Array</w:t>
-            </w:r>
-            <w:proofErr w:type="spellEnd"/>
           </w:p>
         </w:tc>
         <w:tc>
@@ -350,11 +300,9 @@
             <w:pPr>
               <w:cnfStyle w:val="000000100000" w:firstRow="0" w:lastRow="0" w:firstColumn="0" w:lastColumn="0" w:oddVBand="0" w:evenVBand="0" w:oddHBand="1" w:evenHBand="0" w:firstRowFirstColumn="0" w:firstRowLastColumn="0" w:lastRowFirstColumn="0" w:lastRowLastColumn="0"/>
             </w:pPr>
-            <w:proofErr w:type="spellStart"/>
             <w:r>
               <w:t>Http</w:t>
             </w:r>
-            <w:proofErr w:type="spellEnd"/>
           </w:p>
         </w:tc>
         <w:tc>
@@ -380,16 +328,12 @@
                 <w:i/>
               </w:rPr>
             </w:pPr>
-            <w:proofErr w:type="spellStart"/>
-            <w:proofErr w:type="gramStart"/>
             <w:r>
               <w:rPr>
                 <w:i/>
               </w:rPr>
               <w:t>prdgetCatg</w:t>
             </w:r>
-            <w:proofErr w:type="spellEnd"/>
-            <w:proofErr w:type="gramEnd"/>
           </w:p>
         </w:tc>
         <w:tc>
@@ -400,13 +344,8 @@
             <w:pPr>
               <w:cnfStyle w:val="000000000000" w:firstRow="0" w:lastRow="0" w:firstColumn="0" w:lastColumn="0" w:oddVBand="0" w:evenVBand="0" w:oddHBand="0" w:evenHBand="0" w:firstRowFirstColumn="0" w:firstRowLastColumn="0" w:lastRowFirstColumn="0" w:lastRowLastColumn="0"/>
             </w:pPr>
-            <w:proofErr w:type="spellStart"/>
             <w:r>
-              <w:t>Obtem</w:t>
-            </w:r>
-            <w:proofErr w:type="spellEnd"/>
-            <w:r>
-              <w:t xml:space="preserve"> a categoria do produto. Deve guardar a </w:t>
+              <w:t xml:space="preserve">Obtem a categoria do produto. Deve guardar a </w:t>
             </w:r>
           </w:p>
         </w:tc>
@@ -456,16 +395,12 @@
                 <w:i/>
               </w:rPr>
             </w:pPr>
-            <w:proofErr w:type="spellStart"/>
-            <w:proofErr w:type="gramStart"/>
             <w:r>
               <w:rPr>
                 <w:i/>
               </w:rPr>
               <w:t>prdGetId</w:t>
             </w:r>
-            <w:proofErr w:type="spellEnd"/>
-            <w:proofErr w:type="gramEnd"/>
           </w:p>
         </w:tc>
         <w:tc>
@@ -486,11 +421,9 @@
             <w:pPr>
               <w:cnfStyle w:val="000000100000" w:firstRow="0" w:lastRow="0" w:firstColumn="0" w:lastColumn="0" w:oddVBand="0" w:evenVBand="0" w:oddHBand="1" w:evenHBand="0" w:firstRowFirstColumn="0" w:firstRowLastColumn="0" w:lastRowFirstColumn="0" w:lastRowLastColumn="0"/>
             </w:pPr>
-            <w:proofErr w:type="spellStart"/>
             <w:r>
               <w:t>String</w:t>
             </w:r>
-            <w:proofErr w:type="spellEnd"/>
           </w:p>
         </w:tc>
         <w:tc>
@@ -526,16 +459,12 @@
                 <w:i/>
               </w:rPr>
             </w:pPr>
-            <w:proofErr w:type="spellStart"/>
-            <w:proofErr w:type="gramStart"/>
             <w:r>
               <w:rPr>
                 <w:i/>
               </w:rPr>
               <w:t>prdGetIds</w:t>
             </w:r>
-            <w:proofErr w:type="spellEnd"/>
-            <w:proofErr w:type="gramEnd"/>
           </w:p>
         </w:tc>
         <w:tc>
@@ -559,19 +488,9 @@
             <w:pPr>
               <w:cnfStyle w:val="000000000000" w:firstRow="0" w:lastRow="0" w:firstColumn="0" w:lastColumn="0" w:oddVBand="0" w:evenVBand="0" w:oddHBand="0" w:evenHBand="0" w:firstRowFirstColumn="0" w:firstRowLastColumn="0" w:lastRowFirstColumn="0" w:lastRowLastColumn="0"/>
             </w:pPr>
-            <w:proofErr w:type="spellStart"/>
             <w:r>
-              <w:t>String</w:t>
+              <w:t>String Array</w:t>
             </w:r>
-            <w:proofErr w:type="spellEnd"/>
-            <w:r>
-              <w:t xml:space="preserve"> </w:t>
-            </w:r>
-            <w:proofErr w:type="spellStart"/>
-            <w:r>
-              <w:t>Array</w:t>
-            </w:r>
-            <w:proofErr w:type="spellEnd"/>
           </w:p>
         </w:tc>
         <w:tc>
@@ -610,8 +529,6 @@
                 <w:i/>
               </w:rPr>
             </w:pPr>
-            <w:proofErr w:type="spellStart"/>
-            <w:proofErr w:type="gramStart"/>
             <w:r>
               <w:rPr>
                 <w:i/>
@@ -630,8 +547,6 @@
               </w:rPr>
               <w:t>Item</w:t>
             </w:r>
-            <w:proofErr w:type="spellEnd"/>
-            <w:proofErr w:type="gramEnd"/>
           </w:p>
         </w:tc>
         <w:tc>
@@ -693,16 +608,12 @@
                 <w:i/>
               </w:rPr>
             </w:pPr>
-            <w:proofErr w:type="spellStart"/>
-            <w:proofErr w:type="gramStart"/>
             <w:r>
               <w:rPr>
                 <w:i/>
               </w:rPr>
               <w:t>prdGetQty</w:t>
             </w:r>
-            <w:proofErr w:type="spellEnd"/>
-            <w:proofErr w:type="gramEnd"/>
           </w:p>
         </w:tc>
         <w:tc>
@@ -726,19 +637,9 @@
             <w:pPr>
               <w:cnfStyle w:val="000000000000" w:firstRow="0" w:lastRow="0" w:firstColumn="0" w:lastColumn="0" w:oddVBand="0" w:evenVBand="0" w:oddHBand="0" w:evenHBand="0" w:firstRowFirstColumn="0" w:firstRowLastColumn="0" w:lastRowFirstColumn="0" w:lastRowLastColumn="0"/>
             </w:pPr>
-            <w:proofErr w:type="spellStart"/>
             <w:r>
-              <w:t>Number</w:t>
+              <w:t>Number int</w:t>
             </w:r>
-            <w:proofErr w:type="spellEnd"/>
-            <w:r>
-              <w:t xml:space="preserve"> </w:t>
-            </w:r>
-            <w:proofErr w:type="spellStart"/>
-            <w:r>
-              <w:t>int</w:t>
-            </w:r>
-            <w:proofErr w:type="spellEnd"/>
           </w:p>
         </w:tc>
         <w:tc>
@@ -777,16 +678,12 @@
                 <w:i/>
               </w:rPr>
             </w:pPr>
-            <w:proofErr w:type="spellStart"/>
-            <w:proofErr w:type="gramStart"/>
             <w:r>
               <w:rPr>
                 <w:i/>
               </w:rPr>
               <w:t>prdGetSubPrice</w:t>
             </w:r>
-            <w:proofErr w:type="spellEnd"/>
-            <w:proofErr w:type="gramEnd"/>
           </w:p>
         </w:tc>
         <w:tc>
@@ -810,19 +707,9 @@
             <w:pPr>
               <w:cnfStyle w:val="000000100000" w:firstRow="0" w:lastRow="0" w:firstColumn="0" w:lastColumn="0" w:oddVBand="0" w:evenVBand="0" w:oddHBand="1" w:evenHBand="0" w:firstRowFirstColumn="0" w:firstRowLastColumn="0" w:lastRowFirstColumn="0" w:lastRowLastColumn="0"/>
             </w:pPr>
-            <w:proofErr w:type="spellStart"/>
             <w:r>
-              <w:t>Number</w:t>
+              <w:t>Number float</w:t>
             </w:r>
-            <w:proofErr w:type="spellEnd"/>
-            <w:r>
-              <w:t xml:space="preserve"> </w:t>
-            </w:r>
-            <w:proofErr w:type="spellStart"/>
-            <w:r>
-              <w:t>float</w:t>
-            </w:r>
-            <w:proofErr w:type="spellEnd"/>
           </w:p>
         </w:tc>
         <w:tc>
@@ -861,16 +748,12 @@
                 <w:i/>
               </w:rPr>
             </w:pPr>
-            <w:proofErr w:type="spellStart"/>
-            <w:proofErr w:type="gramStart"/>
             <w:r>
               <w:rPr>
                 <w:i/>
               </w:rPr>
               <w:t>prdGetTotalPrice</w:t>
             </w:r>
-            <w:proofErr w:type="spellEnd"/>
-            <w:proofErr w:type="gramEnd"/>
           </w:p>
         </w:tc>
         <w:tc>
@@ -935,8 +818,6 @@
                 <w:i/>
               </w:rPr>
             </w:pPr>
-            <w:proofErr w:type="spellStart"/>
-            <w:proofErr w:type="gramStart"/>
             <w:r>
               <w:rPr>
                 <w:i/>
@@ -955,8 +836,6 @@
               </w:rPr>
               <w:t>Checkout</w:t>
             </w:r>
-            <w:proofErr w:type="spellEnd"/>
-            <w:proofErr w:type="gramEnd"/>
           </w:p>
         </w:tc>
         <w:tc>
@@ -1018,16 +897,12 @@
                 <w:i/>
               </w:rPr>
             </w:pPr>
-            <w:proofErr w:type="spellStart"/>
-            <w:proofErr w:type="gramStart"/>
             <w:r>
               <w:rPr>
                 <w:i/>
               </w:rPr>
               <w:t>prdGetBySearch</w:t>
             </w:r>
-            <w:proofErr w:type="spellEnd"/>
-            <w:proofErr w:type="gramEnd"/>
           </w:p>
         </w:tc>
         <w:tc>
@@ -1089,8 +964,6 @@
                 <w:i/>
               </w:rPr>
             </w:pPr>
-            <w:proofErr w:type="spellStart"/>
-            <w:proofErr w:type="gramStart"/>
             <w:r>
               <w:rPr>
                 <w:i/>
@@ -1109,8 +982,6 @@
               </w:rPr>
               <w:t>oad</w:t>
             </w:r>
-            <w:proofErr w:type="spellEnd"/>
-            <w:proofErr w:type="gramEnd"/>
           </w:p>
         </w:tc>
         <w:tc>
@@ -1125,15 +996,7 @@
               <w:t xml:space="preserve">Obter os dados </w:t>
             </w:r>
             <w:r>
-              <w:t xml:space="preserve">quando o usuário dar um </w:t>
-            </w:r>
-            <w:proofErr w:type="spellStart"/>
-            <w:r>
-              <w:t>refresh</w:t>
-            </w:r>
-            <w:proofErr w:type="spellEnd"/>
-            <w:r>
-              <w:t xml:space="preserve"> na página</w:t>
+              <w:t>quando o usuário dar um refresh na página</w:t>
             </w:r>
           </w:p>
         </w:tc>
@@ -1180,16 +1043,12 @@
                 <w:i/>
               </w:rPr>
             </w:pPr>
-            <w:proofErr w:type="spellStart"/>
-            <w:proofErr w:type="gramStart"/>
             <w:r>
               <w:rPr>
                 <w:i/>
               </w:rPr>
               <w:t>prdGetKart</w:t>
             </w:r>
-            <w:proofErr w:type="spellEnd"/>
-            <w:proofErr w:type="gramEnd"/>
           </w:p>
         </w:tc>
         <w:tc>
@@ -1223,11 +1082,9 @@
             <w:pPr>
               <w:cnfStyle w:val="000000000000" w:firstRow="0" w:lastRow="0" w:firstColumn="0" w:lastColumn="0" w:oddVBand="0" w:evenVBand="0" w:oddHBand="0" w:evenHBand="0" w:firstRowFirstColumn="0" w:firstRowLastColumn="0" w:lastRowFirstColumn="0" w:lastRowLastColumn="0"/>
             </w:pPr>
-            <w:proofErr w:type="gramStart"/>
             <w:r>
               <w:t>cookies</w:t>
             </w:r>
-            <w:proofErr w:type="gramEnd"/>
           </w:p>
         </w:tc>
         <w:tc>
@@ -1259,16 +1116,12 @@
                 <w:i/>
               </w:rPr>
             </w:pPr>
-            <w:proofErr w:type="spellStart"/>
-            <w:proofErr w:type="gramStart"/>
             <w:r>
               <w:rPr>
                 <w:i/>
               </w:rPr>
               <w:t>prdGetDetails</w:t>
             </w:r>
-            <w:proofErr w:type="spellEnd"/>
-            <w:proofErr w:type="gramEnd"/>
           </w:p>
         </w:tc>
         <w:tc>
@@ -1279,13 +1132,8 @@
             <w:pPr>
               <w:cnfStyle w:val="000000100000" w:firstRow="0" w:lastRow="0" w:firstColumn="0" w:lastColumn="0" w:oddVBand="0" w:evenVBand="0" w:oddHBand="1" w:evenHBand="0" w:firstRowFirstColumn="0" w:firstRowLastColumn="0" w:lastRowFirstColumn="0" w:lastRowLastColumn="0"/>
             </w:pPr>
-            <w:proofErr w:type="spellStart"/>
             <w:r>
-              <w:t>Obtem</w:t>
-            </w:r>
-            <w:proofErr w:type="spellEnd"/>
-            <w:r>
-              <w:t xml:space="preserve"> os dados de um único produto através do seu ID</w:t>
+              <w:t>Obtem os dados de um único produto através do seu ID</w:t>
             </w:r>
           </w:p>
         </w:tc>
@@ -1335,16 +1183,12 @@
                 <w:i/>
               </w:rPr>
             </w:pPr>
-            <w:proofErr w:type="spellStart"/>
-            <w:proofErr w:type="gramStart"/>
             <w:r>
               <w:rPr>
                 <w:i/>
               </w:rPr>
               <w:t>prdGetByFilter</w:t>
             </w:r>
-            <w:proofErr w:type="spellEnd"/>
-            <w:proofErr w:type="gramEnd"/>
           </w:p>
         </w:tc>
         <w:tc>
@@ -1355,14 +1199,9 @@
             <w:pPr>
               <w:cnfStyle w:val="000000000000" w:firstRow="0" w:lastRow="0" w:firstColumn="0" w:lastColumn="0" w:oddVBand="0" w:evenVBand="0" w:oddHBand="0" w:evenHBand="0" w:firstRowFirstColumn="0" w:firstRowLastColumn="0" w:lastRowFirstColumn="0" w:lastRowLastColumn="0"/>
             </w:pPr>
-            <w:proofErr w:type="spellStart"/>
             <w:r>
-              <w:t>Obtem</w:t>
+              <w:t>Obtem os produtos usando os filtros</w:t>
             </w:r>
-            <w:proofErr w:type="spellEnd"/>
-            <w:r>
-              <w:t xml:space="preserve"> os produtos usando os filtros</w:t>
-            </w:r>
           </w:p>
         </w:tc>
         <w:tc>
@@ -1383,11 +1222,9 @@
             <w:pPr>
               <w:cnfStyle w:val="000000000000" w:firstRow="0" w:lastRow="0" w:firstColumn="0" w:lastColumn="0" w:oddVBand="0" w:evenVBand="0" w:oddHBand="0" w:evenHBand="0" w:firstRowFirstColumn="0" w:firstRowLastColumn="0" w:lastRowFirstColumn="0" w:lastRowLastColumn="0"/>
             </w:pPr>
-            <w:proofErr w:type="spellStart"/>
             <w:r>
               <w:t>Http</w:t>
             </w:r>
-            <w:proofErr w:type="spellEnd"/>
           </w:p>
         </w:tc>
         <w:tc>
@@ -1419,16 +1256,12 @@
                 <w:i/>
               </w:rPr>
             </w:pPr>
-            <w:proofErr w:type="spellStart"/>
-            <w:proofErr w:type="gramStart"/>
             <w:r>
               <w:rPr>
                 <w:i/>
               </w:rPr>
               <w:t>prdGetAll</w:t>
             </w:r>
-            <w:proofErr w:type="spellEnd"/>
-            <w:proofErr w:type="gramEnd"/>
           </w:p>
         </w:tc>
         <w:tc>
@@ -1472,11 +1305,9 @@
             <w:pPr>
               <w:cnfStyle w:val="000000100000" w:firstRow="0" w:lastRow="0" w:firstColumn="0" w:lastColumn="0" w:oddVBand="0" w:evenVBand="0" w:oddHBand="1" w:evenHBand="0" w:firstRowFirstColumn="0" w:firstRowLastColumn="0" w:lastRowFirstColumn="0" w:lastRowLastColumn="0"/>
             </w:pPr>
-            <w:proofErr w:type="spellStart"/>
             <w:r>
               <w:t>Home</w:t>
             </w:r>
-            <w:proofErr w:type="spellEnd"/>
           </w:p>
         </w:tc>
       </w:tr>
@@ -1492,8 +1323,6 @@
                 <w:i/>
               </w:rPr>
             </w:pPr>
-            <w:proofErr w:type="spellStart"/>
-            <w:proofErr w:type="gramStart"/>
             <w:r>
               <w:rPr>
                 <w:i/>
@@ -1501,8 +1330,6 @@
               <w:lastRenderedPageBreak/>
               <w:t>prdStoreIdOnCkies</w:t>
             </w:r>
-            <w:proofErr w:type="spellEnd"/>
-            <w:proofErr w:type="gramEnd"/>
           </w:p>
         </w:tc>
         <w:tc>
@@ -1514,13 +1341,8 @@
               <w:cnfStyle w:val="000000000000" w:firstRow="0" w:lastRow="0" w:firstColumn="0" w:lastColumn="0" w:oddVBand="0" w:evenVBand="0" w:oddHBand="0" w:evenHBand="0" w:firstRowFirstColumn="0" w:firstRowLastColumn="0" w:lastRowFirstColumn="0" w:lastRowLastColumn="0"/>
             </w:pPr>
             <w:r>
-              <w:t xml:space="preserve">Salva os Ids nos </w:t>
+              <w:t>Salva os Ids nos cookies</w:t>
             </w:r>
-            <w:proofErr w:type="gramStart"/>
-            <w:r>
-              <w:t>cookies</w:t>
-            </w:r>
-            <w:proofErr w:type="gramEnd"/>
           </w:p>
         </w:tc>
         <w:tc>
@@ -1569,16 +1391,12 @@
                 <w:i/>
               </w:rPr>
             </w:pPr>
-            <w:proofErr w:type="spellStart"/>
-            <w:proofErr w:type="gramStart"/>
             <w:r>
               <w:rPr>
                 <w:i/>
               </w:rPr>
               <w:t>prdGetBuy</w:t>
             </w:r>
-            <w:proofErr w:type="spellEnd"/>
-            <w:proofErr w:type="gramEnd"/>
           </w:p>
         </w:tc>
         <w:tc>
@@ -1589,13 +1407,8 @@
             <w:pPr>
               <w:cnfStyle w:val="000000100000" w:firstRow="0" w:lastRow="0" w:firstColumn="0" w:lastColumn="0" w:oddVBand="0" w:evenVBand="0" w:oddHBand="1" w:evenHBand="0" w:firstRowFirstColumn="0" w:firstRowLastColumn="0" w:lastRowFirstColumn="0" w:lastRowLastColumn="0"/>
             </w:pPr>
-            <w:proofErr w:type="spellStart"/>
             <w:r>
-              <w:t>Obtem</w:t>
-            </w:r>
-            <w:proofErr w:type="spellEnd"/>
-            <w:r>
-              <w:t xml:space="preserve"> a compra</w:t>
+              <w:t>Obtem a compra</w:t>
             </w:r>
           </w:p>
         </w:tc>
@@ -1642,16 +1455,12 @@
                 <w:i/>
               </w:rPr>
             </w:pPr>
-            <w:proofErr w:type="spellStart"/>
-            <w:proofErr w:type="gramStart"/>
             <w:r>
               <w:rPr>
                 <w:i/>
               </w:rPr>
               <w:t>prdSetCatgCkies</w:t>
             </w:r>
-            <w:proofErr w:type="spellEnd"/>
-            <w:proofErr w:type="gramEnd"/>
           </w:p>
         </w:tc>
         <w:tc>
@@ -1663,15 +1472,7 @@
               <w:cnfStyle w:val="000000000000" w:firstRow="0" w:lastRow="0" w:firstColumn="0" w:lastColumn="0" w:oddVBand="0" w:evenVBand="0" w:oddHBand="0" w:evenHBand="0" w:firstRowFirstColumn="0" w:firstRowLastColumn="0" w:lastRowFirstColumn="0" w:lastRowLastColumn="0"/>
             </w:pPr>
             <w:r>
-              <w:t xml:space="preserve">Guarda um </w:t>
-            </w:r>
-            <w:proofErr w:type="gramStart"/>
-            <w:r>
-              <w:t>cookie</w:t>
-            </w:r>
-            <w:proofErr w:type="gramEnd"/>
-            <w:r>
-              <w:t xml:space="preserve"> com a categoria</w:t>
+              <w:t>Guarda um cookie com a categoria</w:t>
             </w:r>
           </w:p>
         </w:tc>
@@ -1713,36 +1514,12 @@
         <w:pStyle w:val="Heading2"/>
       </w:pPr>
       <w:r>
-        <w:t xml:space="preserve">Ações disparados por </w:t>
-      </w:r>
-      <w:proofErr w:type="spellStart"/>
-      <w:r>
-        <w:t>click</w:t>
-      </w:r>
-      <w:proofErr w:type="spellEnd"/>
-      <w:r>
-        <w:t>:</w:t>
+        <w:t>Ações disparados por click:</w:t>
       </w:r>
     </w:p>
     <w:p>
       <w:r>
-        <w:t xml:space="preserve">As seguintes </w:t>
-      </w:r>
-      <w:proofErr w:type="spellStart"/>
-      <w:r>
-        <w:t>açoes</w:t>
-      </w:r>
-      <w:proofErr w:type="spellEnd"/>
-      <w:r>
-        <w:t xml:space="preserve"> serão disparadas por </w:t>
-      </w:r>
-      <w:proofErr w:type="spellStart"/>
-      <w:r>
-        <w:t>clicks</w:t>
-      </w:r>
-      <w:proofErr w:type="spellEnd"/>
-      <w:r>
-        <w:t xml:space="preserve"> de botões específicos</w:t>
+        <w:t>As seguintes açoes serão disparadas por clicks de botões específicos</w:t>
       </w:r>
     </w:p>
     <w:p>
@@ -1754,24 +1531,11 @@
         </w:numPr>
       </w:pPr>
       <w:r>
-        <w:t xml:space="preserve">Comprar – Quando este botão for acionado, o produto será adicionado imediatamente ao carrinho de compras. O Toast do carrinho será exibido. Se o produto atual já estiver no carrinho, Um </w:t>
-      </w:r>
-      <w:proofErr w:type="spellStart"/>
-      <w:r>
-        <w:t>dialog</w:t>
-      </w:r>
-      <w:proofErr w:type="spellEnd"/>
-      <w:r>
-        <w:t xml:space="preserve"> será aberto. Este </w:t>
-      </w:r>
-      <w:proofErr w:type="gramStart"/>
-      <w:r>
-        <w:t>dialog</w:t>
+        <w:t>Comprar – Quando este botão for acionado, o produto será adicionado imediatamente ao carrinho de compras. O Toast do carrinho será exibido. Se o produto atual já estiver no carrinho, Um dialog será aberto. Este dialog</w:t>
       </w:r>
       <w:r>
         <w:t>o</w:t>
       </w:r>
-      <w:proofErr w:type="gramEnd"/>
       <w:r>
         <w:t xml:space="preserve"> irá exibir a mensagem “PRODUTO JÄ SE ENCONTRA NO CARRINHO.</w:t>
       </w:r>
@@ -1921,15 +1685,7 @@
         <w:t>Deve ser e</w:t>
       </w:r>
       <w:r>
-        <w:t xml:space="preserve">xibido por </w:t>
-      </w:r>
-      <w:proofErr w:type="spellStart"/>
-      <w:r>
-        <w:t>mouseover</w:t>
-      </w:r>
-      <w:proofErr w:type="spellEnd"/>
-      <w:r>
-        <w:t xml:space="preserve"> no ícone do carrinho na barra de navegação</w:t>
+        <w:t>xibido por mouseover no ícone do carrinho na barra de navegação</w:t>
       </w:r>
     </w:p>
     <w:p>
@@ -1941,18 +1697,10 @@
         </w:numPr>
       </w:pPr>
       <w:r>
-        <w:t xml:space="preserve">Deve </w:t>
-      </w:r>
-      <w:proofErr w:type="gramStart"/>
-      <w:r>
-        <w:t>ser  e</w:t>
+        <w:t>Deve ser  e</w:t>
       </w:r>
       <w:r>
-        <w:t>xibido</w:t>
-      </w:r>
-      <w:proofErr w:type="gramEnd"/>
-      <w:r>
-        <w:t xml:space="preserve"> quando for adicionado um novo produto</w:t>
+        <w:t>xibido quando for adicionado um novo produto</w:t>
       </w:r>
     </w:p>
     <w:p>
@@ -1991,15 +1739,7 @@
         </w:numPr>
       </w:pPr>
       <w:r>
-        <w:t xml:space="preserve">Exibir 5 produtos por </w:t>
-      </w:r>
-      <w:proofErr w:type="spellStart"/>
-      <w:r>
-        <w:t>pág</w:t>
-      </w:r>
-      <w:proofErr w:type="spellEnd"/>
-      <w:r>
-        <w:t xml:space="preserve"> </w:t>
+        <w:t xml:space="preserve">Exibir 5 produtos por pág </w:t>
       </w:r>
     </w:p>
     <w:p>
@@ -2010,21 +1750,8 @@
           <w:numId w:val="2"/>
         </w:numPr>
       </w:pPr>
-      <w:proofErr w:type="gramStart"/>
       <w:r>
-        <w:t>Links para</w:t>
-      </w:r>
-      <w:proofErr w:type="gramEnd"/>
-      <w:r>
-        <w:t xml:space="preserve"> </w:t>
-      </w:r>
-      <w:proofErr w:type="spellStart"/>
-      <w:r>
-        <w:t>acessar</w:t>
-      </w:r>
-      <w:proofErr w:type="spellEnd"/>
-      <w:r>
-        <w:t xml:space="preserve"> detalhes de cada um dos produtos</w:t>
+        <w:t>Links para acessar detalhes de cada um dos produtos</w:t>
       </w:r>
     </w:p>
     <w:p>
@@ -2036,20 +1763,7 @@
         </w:numPr>
       </w:pPr>
       <w:r>
-        <w:t xml:space="preserve">Botão para </w:t>
-      </w:r>
-      <w:proofErr w:type="spellStart"/>
-      <w:proofErr w:type="gramStart"/>
-      <w:r>
-        <w:t>acessar</w:t>
-      </w:r>
-      <w:proofErr w:type="spellEnd"/>
-      <w:r>
-        <w:t xml:space="preserve">  o</w:t>
-      </w:r>
-      <w:proofErr w:type="gramEnd"/>
-      <w:r>
-        <w:t xml:space="preserve"> carrinho</w:t>
+        <w:t>Botão para acessar  o carrinho</w:t>
       </w:r>
     </w:p>
     <w:p>
@@ -2065,92 +1779,51 @@
       <w:pPr>
         <w:pStyle w:val="Heading1"/>
       </w:pPr>
-      <w:proofErr w:type="spellStart"/>
       <w:r>
-        <w:t>Area</w:t>
+        <w:t>Area na barra de tarefas que exibe Ícone de carrinho e a quantidade de produtos no carrin</w:t>
       </w:r>
-      <w:proofErr w:type="spellEnd"/>
-      <w:r>
-        <w:t xml:space="preserve"> na barra de tarefas que exibe Ícone de carrinho e a quantidade de produtos no </w:t>
-      </w:r>
-      <w:proofErr w:type="spellStart"/>
-      <w:r>
-        <w:t>carrin</w:t>
-      </w:r>
-      <w:proofErr w:type="spellEnd"/>
     </w:p>
     <w:p>
       <w:pPr>
         <w:pStyle w:val="Heading1"/>
       </w:pPr>
-      <w:proofErr w:type="spellStart"/>
-      <w:proofErr w:type="gramStart"/>
       <w:r>
         <w:t>ho</w:t>
       </w:r>
-      <w:proofErr w:type="spellEnd"/>
-      <w:proofErr w:type="gramEnd"/>
     </w:p>
     <w:p/>
     <w:p>
       <w:pPr>
         <w:pStyle w:val="Heading1"/>
       </w:pPr>
-      <w:proofErr w:type="gramStart"/>
       <w:r>
-        <w:t>definição</w:t>
-      </w:r>
-      <w:proofErr w:type="gramEnd"/>
-      <w:r>
-        <w:t xml:space="preserve"> das funções</w:t>
+        <w:t>definição das funções</w:t>
       </w:r>
     </w:p>
     <w:p>
       <w:pPr>
         <w:pStyle w:val="Heading2"/>
       </w:pPr>
-      <w:proofErr w:type="spellStart"/>
-      <w:proofErr w:type="gramStart"/>
       <w:r>
         <w:t>prdKartRemItem</w:t>
       </w:r>
-      <w:proofErr w:type="spellEnd"/>
-      <w:proofErr w:type="gramEnd"/>
       <w:r>
-        <w:t>(</w:t>
-      </w:r>
-      <w:proofErr w:type="spellStart"/>
-      <w:r>
-        <w:t>index</w:t>
-      </w:r>
-      <w:proofErr w:type="spellEnd"/>
-      <w:r>
-        <w:t>)</w:t>
+        <w:t>(index)</w:t>
       </w:r>
     </w:p>
     <w:p>
       <w:r>
-        <w:t xml:space="preserve">Remove um item no </w:t>
-      </w:r>
-      <w:proofErr w:type="gramStart"/>
-      <w:r>
-        <w:t xml:space="preserve">carrinho. </w:t>
+        <w:t xml:space="preserve">Remove um item no carrinho. </w:t>
       </w:r>
       <w:r>
-        <w:t xml:space="preserve"> </w:t>
+        <w:t xml:space="preserve"> A função recebe como argumento o </w:t>
       </w:r>
-      <w:proofErr w:type="gramEnd"/>
-      <w:r>
-        <w:t xml:space="preserve">A função recebe como argumento o </w:t>
-      </w:r>
-      <w:proofErr w:type="spellStart"/>
       <w:r>
         <w:rPr>
           <w:i/>
         </w:rPr>
         <w:t>index</w:t>
       </w:r>
-      <w:proofErr w:type="spellEnd"/>
       <w:r>
         <w:t xml:space="preserve"> da posição do item no carrinho. </w:t>
       </w:r>
@@ -2166,21 +1839,14 @@
       <w:r>
         <w:t xml:space="preserve">Esta </w:t>
       </w:r>
-      <w:proofErr w:type="spellStart"/>
       <w:r>
-        <w:t>eve</w:t>
-      </w:r>
-      <w:proofErr w:type="spellEnd"/>
-      <w:r>
-        <w:t xml:space="preserve"> ser atualizado a variável de serviço que guarda o número de itens no carrinho.</w:t>
+        <w:t>eve ser atualizado a variável de serviço que guarda o número de itens no carrinho.</w:t>
       </w:r>
     </w:p>
     <w:p>
       <w:pPr>
         <w:pStyle w:val="Heading2"/>
       </w:pPr>
-      <w:proofErr w:type="spellStart"/>
-      <w:proofErr w:type="gramStart"/>
       <w:r>
         <w:t>prd</w:t>
       </w:r>
@@ -2190,8 +1856,6 @@
       <w:r>
         <w:t>Checkout</w:t>
       </w:r>
-      <w:proofErr w:type="spellEnd"/>
-      <w:proofErr w:type="gramEnd"/>
       <w:r>
         <w:t>()</w:t>
       </w:r>
@@ -2216,39 +1880,7 @@
         </w:numPr>
       </w:pPr>
       <w:r>
-        <w:t xml:space="preserve">Verificar se o usuário está </w:t>
-      </w:r>
-      <w:proofErr w:type="spellStart"/>
-      <w:r>
-        <w:t>logado</w:t>
-      </w:r>
-      <w:proofErr w:type="spellEnd"/>
-      <w:r>
-        <w:t xml:space="preserve">. Se o usuário estiver </w:t>
-      </w:r>
-      <w:proofErr w:type="spellStart"/>
-      <w:r>
-        <w:t>logado</w:t>
-      </w:r>
-      <w:proofErr w:type="spellEnd"/>
-      <w:r>
-        <w:t xml:space="preserve">, continuar para o procedimento. Se o usuário não estiver </w:t>
-      </w:r>
-      <w:proofErr w:type="spellStart"/>
-      <w:r>
-        <w:t>logado</w:t>
-      </w:r>
-      <w:proofErr w:type="spellEnd"/>
-      <w:r>
-        <w:t xml:space="preserve">, abrir a </w:t>
-      </w:r>
-      <w:proofErr w:type="gramStart"/>
-      <w:r>
-        <w:t>pagina</w:t>
-      </w:r>
-      <w:proofErr w:type="gramEnd"/>
-      <w:r>
-        <w:t xml:space="preserve"> de login</w:t>
+        <w:t>Verificar se o usuário está logado. Se o usuário estiver logado, continuar para o procedimento. Se o usuário não estiver logado, abrir a pagina de login</w:t>
       </w:r>
     </w:p>
     <w:p>
@@ -2260,13 +1892,8 @@
         </w:numPr>
       </w:pPr>
       <w:r>
-        <w:t xml:space="preserve">Ao finalizar a compra, ir para a página que pergunta se gostaria de continuar comprando ou voltar para </w:t>
+        <w:t>Ao finalizar a compra, ir para a página que pergunta se gostaria de continuar comprando ou voltar para home</w:t>
       </w:r>
-      <w:proofErr w:type="spellStart"/>
-      <w:r>
-        <w:t>home</w:t>
-      </w:r>
-      <w:proofErr w:type="spellEnd"/>
     </w:p>
     <w:p>
       <w:pPr>
@@ -2284,26 +1911,13 @@
       <w:pPr>
         <w:pStyle w:val="Heading1"/>
       </w:pPr>
-      <w:proofErr w:type="gramStart"/>
       <w:r>
-        <w:t>Pagina</w:t>
-      </w:r>
-      <w:proofErr w:type="gramEnd"/>
-      <w:r>
-        <w:t xml:space="preserve"> de listagem de produtos</w:t>
+        <w:t>Pagina de listagem de produtos</w:t>
       </w:r>
     </w:p>
     <w:p>
       <w:r>
-        <w:t xml:space="preserve">A </w:t>
-      </w:r>
-      <w:proofErr w:type="gramStart"/>
-      <w:r>
-        <w:t>pagina</w:t>
-      </w:r>
-      <w:proofErr w:type="gramEnd"/>
-      <w:r>
-        <w:t xml:space="preserve"> de listagem de produtos será composto pelos seguintes elementos:</w:t>
+        <w:t>A pagina de listagem de produtos será composto pelos seguintes elementos:</w:t>
       </w:r>
     </w:p>
     <w:p>
@@ -2315,23 +1929,7 @@
         </w:numPr>
       </w:pPr>
       <w:r>
-        <w:t xml:space="preserve">Listar todos os elementos da categoria selecionada no formato de tabela com </w:t>
-      </w:r>
-      <w:proofErr w:type="gramStart"/>
-      <w:r>
-        <w:t>os  seus</w:t>
-      </w:r>
-      <w:proofErr w:type="gramEnd"/>
-      <w:r>
-        <w:t xml:space="preserve"> </w:t>
-      </w:r>
-      <w:proofErr w:type="spellStart"/>
-      <w:r>
-        <w:t>respectivos</w:t>
-      </w:r>
-      <w:proofErr w:type="spellEnd"/>
-      <w:r>
-        <w:t xml:space="preserve"> atributos</w:t>
+        <w:t>Listar todos os elementos da categoria selecionada no formato de tabela com os  seus respectivos atributos</w:t>
       </w:r>
     </w:p>
     <w:p>
@@ -2426,15 +2024,7 @@
         </w:numPr>
       </w:pPr>
       <w:r>
-        <w:t xml:space="preserve">Escolher o </w:t>
-      </w:r>
-      <w:proofErr w:type="gramStart"/>
-      <w:r>
-        <w:t>numero</w:t>
-      </w:r>
-      <w:proofErr w:type="gramEnd"/>
-      <w:r>
-        <w:t xml:space="preserve"> de produtos por pagina</w:t>
+        <w:t>Escolher o numero de produtos por pagina</w:t>
       </w:r>
     </w:p>
     <w:p>
@@ -2500,15 +2090,7 @@
         </w:numPr>
       </w:pPr>
       <w:r>
-        <w:t xml:space="preserve">Tentar </w:t>
-      </w:r>
-      <w:proofErr w:type="spellStart"/>
-      <w:r>
-        <w:t>acessar</w:t>
-      </w:r>
-      <w:proofErr w:type="spellEnd"/>
-      <w:r>
-        <w:t xml:space="preserve"> a página “meus pedidos”</w:t>
+        <w:t>Tentar acessar a página “meus pedidos”</w:t>
       </w:r>
     </w:p>
     <w:p>
@@ -2552,15 +2134,7 @@
         <w:ind w:firstLine="360"/>
       </w:pPr>
       <w:r>
-        <w:t xml:space="preserve">Página para cadastro de usuários. Será composto </w:t>
-      </w:r>
-      <w:proofErr w:type="gramStart"/>
-      <w:r>
-        <w:t>por</w:t>
-      </w:r>
-      <w:proofErr w:type="gramEnd"/>
-      <w:r>
-        <w:t xml:space="preserve"> </w:t>
+        <w:t xml:space="preserve">Página para cadastro de usuários. Será composto por </w:t>
       </w:r>
     </w:p>
     <w:p>
@@ -2586,13 +2160,8 @@
     </w:p>
     <w:p/>
     <w:p>
-      <w:proofErr w:type="spellStart"/>
       <w:r>
-        <w:t>Servico</w:t>
-      </w:r>
-      <w:proofErr w:type="spellEnd"/>
-      <w:r>
-        <w:t xml:space="preserve"> do usuário</w:t>
+        <w:t>Servico do usuário</w:t>
       </w:r>
     </w:p>
     <w:tbl>
@@ -2691,16 +2260,12 @@
                 <w:i/>
               </w:rPr>
             </w:pPr>
-            <w:proofErr w:type="spellStart"/>
-            <w:proofErr w:type="gramStart"/>
             <w:r>
               <w:rPr>
                 <w:i/>
               </w:rPr>
               <w:t>usr.login.getLogin</w:t>
             </w:r>
-            <w:proofErr w:type="spellEnd"/>
-            <w:proofErr w:type="gramEnd"/>
           </w:p>
         </w:tc>
         <w:tc>
@@ -2756,16 +2321,12 @@
                 <w:i/>
               </w:rPr>
             </w:pPr>
-            <w:proofErr w:type="spellStart"/>
-            <w:proofErr w:type="gramStart"/>
             <w:r>
               <w:rPr>
                 <w:i/>
               </w:rPr>
               <w:t>usr.login.getLogout</w:t>
             </w:r>
-            <w:proofErr w:type="spellEnd"/>
-            <w:proofErr w:type="gramEnd"/>
           </w:p>
         </w:tc>
         <w:tc>
@@ -2824,16 +2385,12 @@
                 <w:i/>
               </w:rPr>
             </w:pPr>
-            <w:proofErr w:type="spellStart"/>
-            <w:proofErr w:type="gramStart"/>
             <w:r>
               <w:rPr>
                 <w:i/>
               </w:rPr>
               <w:t>usr.login.clearForm</w:t>
             </w:r>
-            <w:proofErr w:type="spellEnd"/>
-            <w:proofErr w:type="gramEnd"/>
           </w:p>
         </w:tc>
         <w:tc>
@@ -2889,36 +2446,12 @@
                 <w:i/>
               </w:rPr>
             </w:pPr>
-            <w:proofErr w:type="spellStart"/>
-            <w:proofErr w:type="gramStart"/>
             <w:r>
               <w:rPr>
                 <w:i/>
               </w:rPr>
-              <w:t>usr.cookies</w:t>
+              <w:t>usr.cookies. put</w:t>
             </w:r>
-            <w:proofErr w:type="spellEnd"/>
-            <w:r>
-              <w:rPr>
-                <w:i/>
-              </w:rPr>
-              <w:t>.</w:t>
-            </w:r>
-            <w:proofErr w:type="gramEnd"/>
-            <w:r>
-              <w:rPr>
-                <w:i/>
-              </w:rPr>
-              <w:t xml:space="preserve"> </w:t>
-            </w:r>
-            <w:proofErr w:type="spellStart"/>
-            <w:r>
-              <w:rPr>
-                <w:i/>
-              </w:rPr>
-              <w:t>put</w:t>
-            </w:r>
-            <w:proofErr w:type="spellEnd"/>
           </w:p>
         </w:tc>
         <w:tc>
@@ -2977,16 +2510,12 @@
                 <w:i/>
               </w:rPr>
             </w:pPr>
-            <w:proofErr w:type="spellStart"/>
-            <w:proofErr w:type="gramStart"/>
             <w:r>
               <w:rPr>
                 <w:i/>
               </w:rPr>
               <w:t>usr.login.redirect</w:t>
             </w:r>
-            <w:proofErr w:type="spellEnd"/>
-            <w:proofErr w:type="gramEnd"/>
           </w:p>
         </w:tc>
         <w:tc>
@@ -3042,16 +2571,12 @@
                 <w:i/>
               </w:rPr>
             </w:pPr>
-            <w:proofErr w:type="spellStart"/>
-            <w:proofErr w:type="gramStart"/>
             <w:r>
               <w:rPr>
                 <w:i/>
               </w:rPr>
               <w:t>usr.cookies.get</w:t>
             </w:r>
-            <w:proofErr w:type="spellEnd"/>
-            <w:proofErr w:type="gramEnd"/>
           </w:p>
         </w:tc>
         <w:tc>
@@ -3110,14 +2635,12 @@
                 <w:i/>
               </w:rPr>
             </w:pPr>
-            <w:proofErr w:type="spellStart"/>
             <w:r>
               <w:rPr>
                 <w:i/>
               </w:rPr>
               <w:t>Usr.cookies.clear</w:t>
             </w:r>
-            <w:proofErr w:type="spellEnd"/>
           </w:p>
         </w:tc>
         <w:tc>
@@ -3344,6 +2867,12 @@
                 <w:i/>
               </w:rPr>
             </w:pPr>
+            <w:r>
+              <w:rPr>
+                <w:i/>
+              </w:rPr>
+              <w:t>v</w:t>
+            </w:r>
           </w:p>
         </w:tc>
         <w:tc>
@@ -3388,6 +2917,45 @@
         </w:tc>
       </w:tr>
     </w:tbl>
+    <w:p/>
+    <w:p>
+      <w:pPr>
+        <w:pStyle w:val="Heading2"/>
+      </w:pPr>
+      <w:r>
+        <w:t>Esqueci minha senha</w:t>
+      </w:r>
+    </w:p>
+    <w:p>
+      <w:r>
+        <w:t>Será implementado com passport</w:t>
+      </w:r>
+    </w:p>
+    <w:p>
+      <w:pPr>
+        <w:pStyle w:val="Heading2"/>
+      </w:pPr>
+      <w:r>
+        <w:t>Fazer uma pergunta ao vendedor</w:t>
+      </w:r>
+    </w:p>
+    <w:p>
+      <w:r>
+        <w:t xml:space="preserve">Este módulo vai permitir ao cliente fazer uma pergunta sobre um determinado produto. O cliente deve estar na página detalhes do produto para fazer a pergunta. </w:t>
+      </w:r>
+    </w:p>
+    <w:p>
+      <w:r>
+        <w:t>O vendedor deve receber um e-mail contendo a pergunta o nome do vendedor e os dados do produto.</w:t>
+      </w:r>
+    </w:p>
+    <w:p>
+      <w:r>
+        <w:t>As perguntas feitas e as respostas devem permanecer na página do produto.</w:t>
+      </w:r>
+      <w:bookmarkStart w:id="0" w:name="_GoBack"/>
+      <w:bookmarkEnd w:id="0"/>
+    </w:p>
     <w:p>
       <w:r>
         <w:rPr>
@@ -3409,7 +2977,11 @@
           </wp:inline>
         </w:drawing>
       </w:r>
+      <w:r>
+        <w:t>’</w:t>
+      </w:r>
     </w:p>
+    <w:p/>
     <w:p>
       <w:r>
         <w:rPr>
@@ -3539,8 +3111,6 @@
           </wp:inline>
         </w:drawing>
       </w:r>
-      <w:bookmarkStart w:id="0" w:name="_GoBack"/>
-      <w:bookmarkEnd w:id="0"/>
     </w:p>
     <w:sectPr>
       <w:pgSz w:w="11906" w:h="16838"/>
@@ -7773,10 +7343,24 @@
     <dgm:pt modelId="{C8891F10-507D-4122-BB7E-87C6EE671EC6}" type="pres">
       <dgm:prSet presAssocID="{A8F2C696-B257-42E3-A265-7B0BD2377EDD}" presName="sibTrans" presStyleLbl="sibTrans2D1" presStyleIdx="0" presStyleCnt="12"/>
       <dgm:spPr/>
+      <dgm:t>
+        <a:bodyPr/>
+        <a:lstStyle/>
+        <a:p>
+          <a:endParaRPr lang="pt-PT"/>
+        </a:p>
+      </dgm:t>
     </dgm:pt>
     <dgm:pt modelId="{0CF6CED6-5E88-4682-B647-AB5C951B8083}" type="pres">
       <dgm:prSet presAssocID="{A8F2C696-B257-42E3-A265-7B0BD2377EDD}" presName="connectorText" presStyleLbl="sibTrans2D1" presStyleIdx="0" presStyleCnt="12"/>
       <dgm:spPr/>
+      <dgm:t>
+        <a:bodyPr/>
+        <a:lstStyle/>
+        <a:p>
+          <a:endParaRPr lang="pt-PT"/>
+        </a:p>
+      </dgm:t>
     </dgm:pt>
     <dgm:pt modelId="{CFA4E842-E3B2-418D-BCE3-EA70DFD4991F}" type="pres">
       <dgm:prSet presAssocID="{157B07AE-8143-478F-807B-2EE240776FDA}" presName="node" presStyleLbl="node1" presStyleIdx="1" presStyleCnt="13">
@@ -7796,10 +7380,24 @@
     <dgm:pt modelId="{AD2A6F28-73C8-4164-92C1-74282CF62EDD}" type="pres">
       <dgm:prSet presAssocID="{84291CC1-4D51-4113-876E-D32C2B8A3340}" presName="sibTrans" presStyleLbl="sibTrans2D1" presStyleIdx="1" presStyleCnt="12"/>
       <dgm:spPr/>
+      <dgm:t>
+        <a:bodyPr/>
+        <a:lstStyle/>
+        <a:p>
+          <a:endParaRPr lang="pt-PT"/>
+        </a:p>
+      </dgm:t>
     </dgm:pt>
     <dgm:pt modelId="{513BD729-DCD7-4B96-B744-1B7863FB01E5}" type="pres">
       <dgm:prSet presAssocID="{84291CC1-4D51-4113-876E-D32C2B8A3340}" presName="connectorText" presStyleLbl="sibTrans2D1" presStyleIdx="1" presStyleCnt="12"/>
       <dgm:spPr/>
+      <dgm:t>
+        <a:bodyPr/>
+        <a:lstStyle/>
+        <a:p>
+          <a:endParaRPr lang="pt-PT"/>
+        </a:p>
+      </dgm:t>
     </dgm:pt>
     <dgm:pt modelId="{D53C5003-7DA3-43C0-A7F3-820D0DE4C2AC}" type="pres">
       <dgm:prSet presAssocID="{5C8D733B-710F-4EBB-AE50-85FF4DADBD97}" presName="node" presStyleLbl="node1" presStyleIdx="2" presStyleCnt="13">
@@ -7819,10 +7417,24 @@
     <dgm:pt modelId="{029CF2B9-986B-44AA-8D64-9F5FD32E9B2A}" type="pres">
       <dgm:prSet presAssocID="{D9523D40-F79E-4909-ABC7-B85D97B3EA47}" presName="sibTrans" presStyleLbl="sibTrans2D1" presStyleIdx="2" presStyleCnt="12"/>
       <dgm:spPr/>
+      <dgm:t>
+        <a:bodyPr/>
+        <a:lstStyle/>
+        <a:p>
+          <a:endParaRPr lang="pt-PT"/>
+        </a:p>
+      </dgm:t>
     </dgm:pt>
     <dgm:pt modelId="{CF0CEAD3-662A-4A4F-9B86-073B86CEFCD8}" type="pres">
       <dgm:prSet presAssocID="{D9523D40-F79E-4909-ABC7-B85D97B3EA47}" presName="connectorText" presStyleLbl="sibTrans2D1" presStyleIdx="2" presStyleCnt="12"/>
       <dgm:spPr/>
+      <dgm:t>
+        <a:bodyPr/>
+        <a:lstStyle/>
+        <a:p>
+          <a:endParaRPr lang="pt-PT"/>
+        </a:p>
+      </dgm:t>
     </dgm:pt>
     <dgm:pt modelId="{94147CD7-24EF-4867-9913-9E5AE8D62416}" type="pres">
       <dgm:prSet presAssocID="{2666528F-B1D3-4657-9059-D41F9B3E5140}" presName="node" presStyleLbl="node1" presStyleIdx="3" presStyleCnt="13">
@@ -7831,14 +7443,35 @@
         </dgm:presLayoutVars>
       </dgm:prSet>
       <dgm:spPr/>
+      <dgm:t>
+        <a:bodyPr/>
+        <a:lstStyle/>
+        <a:p>
+          <a:endParaRPr lang="pt-PT"/>
+        </a:p>
+      </dgm:t>
     </dgm:pt>
     <dgm:pt modelId="{29966954-4599-4C79-892A-C9B3D2836304}" type="pres">
       <dgm:prSet presAssocID="{5402E77E-30C7-4986-BF1C-3315609CFD53}" presName="sibTrans" presStyleLbl="sibTrans2D1" presStyleIdx="3" presStyleCnt="12"/>
       <dgm:spPr/>
+      <dgm:t>
+        <a:bodyPr/>
+        <a:lstStyle/>
+        <a:p>
+          <a:endParaRPr lang="pt-PT"/>
+        </a:p>
+      </dgm:t>
     </dgm:pt>
     <dgm:pt modelId="{D7DFD99B-491C-46C1-B2CF-81DBAC95B79F}" type="pres">
       <dgm:prSet presAssocID="{5402E77E-30C7-4986-BF1C-3315609CFD53}" presName="connectorText" presStyleLbl="sibTrans2D1" presStyleIdx="3" presStyleCnt="12"/>
       <dgm:spPr/>
+      <dgm:t>
+        <a:bodyPr/>
+        <a:lstStyle/>
+        <a:p>
+          <a:endParaRPr lang="pt-PT"/>
+        </a:p>
+      </dgm:t>
     </dgm:pt>
     <dgm:pt modelId="{D926215E-6D09-451D-A2A0-BA0B3C7D6E45}" type="pres">
       <dgm:prSet presAssocID="{2E76A845-86F5-4C95-A672-F674E07D6519}" presName="node" presStyleLbl="node1" presStyleIdx="4" presStyleCnt="13">
@@ -7858,10 +7491,24 @@
     <dgm:pt modelId="{310B4D0E-D93F-4391-B9BC-2215131A384B}" type="pres">
       <dgm:prSet presAssocID="{50E79602-8B42-499A-AAE0-2A7D26737B33}" presName="sibTrans" presStyleLbl="sibTrans2D1" presStyleIdx="4" presStyleCnt="12"/>
       <dgm:spPr/>
+      <dgm:t>
+        <a:bodyPr/>
+        <a:lstStyle/>
+        <a:p>
+          <a:endParaRPr lang="pt-PT"/>
+        </a:p>
+      </dgm:t>
     </dgm:pt>
     <dgm:pt modelId="{3A23FD28-C458-4A89-9E70-4E441B017C3C}" type="pres">
       <dgm:prSet presAssocID="{50E79602-8B42-499A-AAE0-2A7D26737B33}" presName="connectorText" presStyleLbl="sibTrans2D1" presStyleIdx="4" presStyleCnt="12"/>
       <dgm:spPr/>
+      <dgm:t>
+        <a:bodyPr/>
+        <a:lstStyle/>
+        <a:p>
+          <a:endParaRPr lang="pt-PT"/>
+        </a:p>
+      </dgm:t>
     </dgm:pt>
     <dgm:pt modelId="{8ACBD684-1154-44DA-9C54-91CF3060A972}" type="pres">
       <dgm:prSet presAssocID="{B0243B43-70B5-4B0F-9451-A2C245D53F2B}" presName="node" presStyleLbl="node1" presStyleIdx="5" presStyleCnt="13">
@@ -7881,10 +7528,24 @@
     <dgm:pt modelId="{2AAAD5C2-AD79-4479-A4CF-66CBBD9AB364}" type="pres">
       <dgm:prSet presAssocID="{ADF602EE-5B08-4CC5-9704-4138B391DF3D}" presName="sibTrans" presStyleLbl="sibTrans2D1" presStyleIdx="5" presStyleCnt="12"/>
       <dgm:spPr/>
+      <dgm:t>
+        <a:bodyPr/>
+        <a:lstStyle/>
+        <a:p>
+          <a:endParaRPr lang="pt-PT"/>
+        </a:p>
+      </dgm:t>
     </dgm:pt>
     <dgm:pt modelId="{D76F9C39-7B33-4776-89BE-6423C51CA3B6}" type="pres">
       <dgm:prSet presAssocID="{ADF602EE-5B08-4CC5-9704-4138B391DF3D}" presName="connectorText" presStyleLbl="sibTrans2D1" presStyleIdx="5" presStyleCnt="12"/>
       <dgm:spPr/>
+      <dgm:t>
+        <a:bodyPr/>
+        <a:lstStyle/>
+        <a:p>
+          <a:endParaRPr lang="pt-PT"/>
+        </a:p>
+      </dgm:t>
     </dgm:pt>
     <dgm:pt modelId="{4EC97D98-7706-46D7-A453-7FB2535643F8}" type="pres">
       <dgm:prSet presAssocID="{2CBC6E62-41F9-4CCD-86D5-BEEF818A4176}" presName="node" presStyleLbl="node1" presStyleIdx="6" presStyleCnt="13">
@@ -7893,14 +7554,35 @@
         </dgm:presLayoutVars>
       </dgm:prSet>
       <dgm:spPr/>
+      <dgm:t>
+        <a:bodyPr/>
+        <a:lstStyle/>
+        <a:p>
+          <a:endParaRPr lang="pt-PT"/>
+        </a:p>
+      </dgm:t>
     </dgm:pt>
     <dgm:pt modelId="{3946D368-E379-4B51-91EE-4A2BA2DECA60}" type="pres">
       <dgm:prSet presAssocID="{09905FD1-E01F-4217-B4EB-5C276400C914}" presName="sibTrans" presStyleLbl="sibTrans2D1" presStyleIdx="6" presStyleCnt="12"/>
       <dgm:spPr/>
+      <dgm:t>
+        <a:bodyPr/>
+        <a:lstStyle/>
+        <a:p>
+          <a:endParaRPr lang="pt-PT"/>
+        </a:p>
+      </dgm:t>
     </dgm:pt>
     <dgm:pt modelId="{0C83877D-E407-4311-A73A-608F32CC2705}" type="pres">
       <dgm:prSet presAssocID="{09905FD1-E01F-4217-B4EB-5C276400C914}" presName="connectorText" presStyleLbl="sibTrans2D1" presStyleIdx="6" presStyleCnt="12"/>
       <dgm:spPr/>
+      <dgm:t>
+        <a:bodyPr/>
+        <a:lstStyle/>
+        <a:p>
+          <a:endParaRPr lang="pt-PT"/>
+        </a:p>
+      </dgm:t>
     </dgm:pt>
     <dgm:pt modelId="{17C66091-A73C-4F5E-9C3F-6615C58FDBF5}" type="pres">
       <dgm:prSet presAssocID="{DF47FA2D-A555-4814-98E1-2D08ECD825D0}" presName="node" presStyleLbl="node1" presStyleIdx="7" presStyleCnt="13">
@@ -7920,10 +7602,24 @@
     <dgm:pt modelId="{C06635B4-6F89-4B55-978F-085F840ECB9A}" type="pres">
       <dgm:prSet presAssocID="{4BB866ED-288B-4EAF-9BB2-67646F46DF73}" presName="sibTrans" presStyleLbl="sibTrans2D1" presStyleIdx="7" presStyleCnt="12"/>
       <dgm:spPr/>
+      <dgm:t>
+        <a:bodyPr/>
+        <a:lstStyle/>
+        <a:p>
+          <a:endParaRPr lang="pt-PT"/>
+        </a:p>
+      </dgm:t>
     </dgm:pt>
     <dgm:pt modelId="{4F0A9179-07DA-433C-9A07-D6D27188D48D}" type="pres">
       <dgm:prSet presAssocID="{4BB866ED-288B-4EAF-9BB2-67646F46DF73}" presName="connectorText" presStyleLbl="sibTrans2D1" presStyleIdx="7" presStyleCnt="12"/>
       <dgm:spPr/>
+      <dgm:t>
+        <a:bodyPr/>
+        <a:lstStyle/>
+        <a:p>
+          <a:endParaRPr lang="pt-PT"/>
+        </a:p>
+      </dgm:t>
     </dgm:pt>
     <dgm:pt modelId="{69EC93CB-E5AE-43CC-86CF-BFB856ABE947}" type="pres">
       <dgm:prSet presAssocID="{FBC8E3CB-DF69-4103-B239-5AF6EC2C2AD3}" presName="node" presStyleLbl="node1" presStyleIdx="8" presStyleCnt="13">
@@ -7943,10 +7639,24 @@
     <dgm:pt modelId="{C0A4EEC2-7D2C-4242-8EC2-653F89C3585F}" type="pres">
       <dgm:prSet presAssocID="{9F9456DB-B643-4925-B29C-4DAA51692976}" presName="sibTrans" presStyleLbl="sibTrans2D1" presStyleIdx="8" presStyleCnt="12"/>
       <dgm:spPr/>
+      <dgm:t>
+        <a:bodyPr/>
+        <a:lstStyle/>
+        <a:p>
+          <a:endParaRPr lang="pt-PT"/>
+        </a:p>
+      </dgm:t>
     </dgm:pt>
     <dgm:pt modelId="{D35F6C0E-6C41-4DC2-8FFF-EA87F72F7D07}" type="pres">
       <dgm:prSet presAssocID="{9F9456DB-B643-4925-B29C-4DAA51692976}" presName="connectorText" presStyleLbl="sibTrans2D1" presStyleIdx="8" presStyleCnt="12"/>
       <dgm:spPr/>
+      <dgm:t>
+        <a:bodyPr/>
+        <a:lstStyle/>
+        <a:p>
+          <a:endParaRPr lang="pt-PT"/>
+        </a:p>
+      </dgm:t>
     </dgm:pt>
     <dgm:pt modelId="{EDFE5E26-1C78-4AF3-975E-F56B3353F7A5}" type="pres">
       <dgm:prSet presAssocID="{C81619A4-8CFC-4AD1-8A68-84834CE6D5D2}" presName="node" presStyleLbl="node1" presStyleIdx="9" presStyleCnt="13">
@@ -7966,10 +7676,24 @@
     <dgm:pt modelId="{F654FD33-3329-44BC-BDED-EB9CA4B70242}" type="pres">
       <dgm:prSet presAssocID="{94966695-79FB-446C-9FBC-C5F299360CCE}" presName="sibTrans" presStyleLbl="sibTrans2D1" presStyleIdx="9" presStyleCnt="12"/>
       <dgm:spPr/>
+      <dgm:t>
+        <a:bodyPr/>
+        <a:lstStyle/>
+        <a:p>
+          <a:endParaRPr lang="pt-PT"/>
+        </a:p>
+      </dgm:t>
     </dgm:pt>
     <dgm:pt modelId="{54E2678E-AFDC-4AF3-ADC1-8316D60DEA78}" type="pres">
       <dgm:prSet presAssocID="{94966695-79FB-446C-9FBC-C5F299360CCE}" presName="connectorText" presStyleLbl="sibTrans2D1" presStyleIdx="9" presStyleCnt="12"/>
       <dgm:spPr/>
+      <dgm:t>
+        <a:bodyPr/>
+        <a:lstStyle/>
+        <a:p>
+          <a:endParaRPr lang="pt-PT"/>
+        </a:p>
+      </dgm:t>
     </dgm:pt>
     <dgm:pt modelId="{41A9E524-6708-4DA9-BA79-E1FE204C8BCA}" type="pres">
       <dgm:prSet presAssocID="{825CDFDC-E54A-4E71-BC82-B4F0ABDCFB68}" presName="node" presStyleLbl="node1" presStyleIdx="10" presStyleCnt="13">
@@ -7989,10 +7713,24 @@
     <dgm:pt modelId="{35C83A49-9B91-463E-BDE5-9D6A6CAC9E12}" type="pres">
       <dgm:prSet presAssocID="{E96B383D-D818-4B25-8106-1780F3A40913}" presName="sibTrans" presStyleLbl="sibTrans2D1" presStyleIdx="10" presStyleCnt="12"/>
       <dgm:spPr/>
+      <dgm:t>
+        <a:bodyPr/>
+        <a:lstStyle/>
+        <a:p>
+          <a:endParaRPr lang="pt-PT"/>
+        </a:p>
+      </dgm:t>
     </dgm:pt>
     <dgm:pt modelId="{FD545AF4-C2E2-4D6C-AE97-B50D816A3702}" type="pres">
       <dgm:prSet presAssocID="{E96B383D-D818-4B25-8106-1780F3A40913}" presName="connectorText" presStyleLbl="sibTrans2D1" presStyleIdx="10" presStyleCnt="12"/>
       <dgm:spPr/>
+      <dgm:t>
+        <a:bodyPr/>
+        <a:lstStyle/>
+        <a:p>
+          <a:endParaRPr lang="pt-PT"/>
+        </a:p>
+      </dgm:t>
     </dgm:pt>
     <dgm:pt modelId="{450CB4A7-420E-47F0-B809-C31DD5A64FF1}" type="pres">
       <dgm:prSet presAssocID="{7568419C-8E4C-498F-AE53-33D737159CF6}" presName="node" presStyleLbl="node1" presStyleIdx="11" presStyleCnt="13">
@@ -8012,10 +7750,24 @@
     <dgm:pt modelId="{FA83BCC6-3D67-4438-93A4-5CD0C0225AE0}" type="pres">
       <dgm:prSet presAssocID="{5390F657-4504-46EC-AD3E-92C3F3A849AB}" presName="sibTrans" presStyleLbl="sibTrans2D1" presStyleIdx="11" presStyleCnt="12"/>
       <dgm:spPr/>
+      <dgm:t>
+        <a:bodyPr/>
+        <a:lstStyle/>
+        <a:p>
+          <a:endParaRPr lang="pt-PT"/>
+        </a:p>
+      </dgm:t>
     </dgm:pt>
     <dgm:pt modelId="{5CEFD886-EA36-43E8-9AA1-2195BCE5B19B}" type="pres">
       <dgm:prSet presAssocID="{5390F657-4504-46EC-AD3E-92C3F3A849AB}" presName="connectorText" presStyleLbl="sibTrans2D1" presStyleIdx="11" presStyleCnt="12"/>
       <dgm:spPr/>
+      <dgm:t>
+        <a:bodyPr/>
+        <a:lstStyle/>
+        <a:p>
+          <a:endParaRPr lang="pt-PT"/>
+        </a:p>
+      </dgm:t>
     </dgm:pt>
     <dgm:pt modelId="{05034C5F-AC21-4B56-8AED-744C21AEB3C1}" type="pres">
       <dgm:prSet presAssocID="{909DCB9B-B5A1-4CD5-B2AC-6F0289E174D7}" presName="node" presStyleLbl="node1" presStyleIdx="12" presStyleCnt="13">
@@ -8024,97 +7776,104 @@
         </dgm:presLayoutVars>
       </dgm:prSet>
       <dgm:spPr/>
+      <dgm:t>
+        <a:bodyPr/>
+        <a:lstStyle/>
+        <a:p>
+          <a:endParaRPr lang="pt-PT"/>
+        </a:p>
+      </dgm:t>
     </dgm:pt>
   </dgm:ptLst>
   <dgm:cxnLst>
-    <dgm:cxn modelId="{103CC061-BD2D-447E-80AD-9EF90E8EEA54}" type="presOf" srcId="{909DCB9B-B5A1-4CD5-B2AC-6F0289E174D7}" destId="{05034C5F-AC21-4B56-8AED-744C21AEB3C1}" srcOrd="0" destOrd="0" presId="urn:microsoft.com/office/officeart/2005/8/layout/process1"/>
     <dgm:cxn modelId="{7615EE5F-E666-4C04-894E-E5DFFB6E9EB5}" srcId="{4A2EB391-3E81-4101-8396-8E352373D7C1}" destId="{C81619A4-8CFC-4AD1-8A68-84834CE6D5D2}" srcOrd="9" destOrd="0" parTransId="{B8A87474-2685-4E59-A144-1567150C9880}" sibTransId="{94966695-79FB-446C-9FBC-C5F299360CCE}"/>
+    <dgm:cxn modelId="{00C6C24A-96E6-422F-AF9F-780EA170E35B}" type="presOf" srcId="{2E76A845-86F5-4C95-A672-F674E07D6519}" destId="{D926215E-6D09-451D-A2A0-BA0B3C7D6E45}" srcOrd="0" destOrd="0" presId="urn:microsoft.com/office/officeart/2005/8/layout/process1"/>
+    <dgm:cxn modelId="{4923CC67-2C57-4088-9E4D-0109A30E8713}" type="presOf" srcId="{9F9456DB-B643-4925-B29C-4DAA51692976}" destId="{D35F6C0E-6C41-4DC2-8FFF-EA87F72F7D07}" srcOrd="1" destOrd="0" presId="urn:microsoft.com/office/officeart/2005/8/layout/process1"/>
+    <dgm:cxn modelId="{29FCDEAF-F9AE-4FA4-AEBD-9553F4736672}" type="presOf" srcId="{09905FD1-E01F-4217-B4EB-5C276400C914}" destId="{0C83877D-E407-4311-A73A-608F32CC2705}" srcOrd="1" destOrd="0" presId="urn:microsoft.com/office/officeart/2005/8/layout/process1"/>
     <dgm:cxn modelId="{674B4295-4646-4E7F-9A22-6244B0DA12C4}" srcId="{4A2EB391-3E81-4101-8396-8E352373D7C1}" destId="{909DCB9B-B5A1-4CD5-B2AC-6F0289E174D7}" srcOrd="12" destOrd="0" parTransId="{3C2C55FF-3C7F-4B05-9007-2CC56BCDF3B9}" sibTransId="{C4819653-E759-49B2-B52A-2056E76CC313}"/>
-    <dgm:cxn modelId="{0DDA9D16-22AE-4E64-9F01-5AB5BC4FD0AD}" type="presOf" srcId="{84291CC1-4D51-4113-876E-D32C2B8A3340}" destId="{AD2A6F28-73C8-4164-92C1-74282CF62EDD}" srcOrd="0" destOrd="0" presId="urn:microsoft.com/office/officeart/2005/8/layout/process1"/>
+    <dgm:cxn modelId="{B95A9E1F-2F2B-409C-BDB5-A5CCE3A473B4}" type="presOf" srcId="{5402E77E-30C7-4986-BF1C-3315609CFD53}" destId="{D7DFD99B-491C-46C1-B2CF-81DBAC95B79F}" srcOrd="1" destOrd="0" presId="urn:microsoft.com/office/officeart/2005/8/layout/process1"/>
+    <dgm:cxn modelId="{B5FF31A8-D4A7-435B-A872-2EB1246EF5E7}" type="presOf" srcId="{50E79602-8B42-499A-AAE0-2A7D26737B33}" destId="{3A23FD28-C458-4A89-9E70-4E441B017C3C}" srcOrd="1" destOrd="0" presId="urn:microsoft.com/office/officeart/2005/8/layout/process1"/>
     <dgm:cxn modelId="{0B11FAF1-D1E1-49A4-A933-0DAC14F6DB20}" srcId="{4A2EB391-3E81-4101-8396-8E352373D7C1}" destId="{FBC8E3CB-DF69-4103-B239-5AF6EC2C2AD3}" srcOrd="8" destOrd="0" parTransId="{70CB60E6-7BF4-44BA-B04E-F57E744184E4}" sibTransId="{9F9456DB-B643-4925-B29C-4DAA51692976}"/>
-    <dgm:cxn modelId="{3A2FF739-ABE8-4AA0-8914-77AF9041BE5B}" type="presOf" srcId="{825CDFDC-E54A-4E71-BC82-B4F0ABDCFB68}" destId="{41A9E524-6708-4DA9-BA79-E1FE204C8BCA}" srcOrd="0" destOrd="0" presId="urn:microsoft.com/office/officeart/2005/8/layout/process1"/>
-    <dgm:cxn modelId="{BCAD705B-72F7-4D88-A2EF-908080BDB0FD}" type="presOf" srcId="{A8F2C696-B257-42E3-A265-7B0BD2377EDD}" destId="{0CF6CED6-5E88-4682-B647-AB5C951B8083}" srcOrd="1" destOrd="0" presId="urn:microsoft.com/office/officeart/2005/8/layout/process1"/>
-    <dgm:cxn modelId="{4146D630-81AB-4BA5-91EA-EAE1D63E5301}" type="presOf" srcId="{D9523D40-F79E-4909-ABC7-B85D97B3EA47}" destId="{CF0CEAD3-662A-4A4F-9B86-073B86CEFCD8}" srcOrd="1" destOrd="0" presId="urn:microsoft.com/office/officeart/2005/8/layout/process1"/>
+    <dgm:cxn modelId="{4BC8B21C-47CE-4E0A-8B5C-02ED9246C1B4}" type="presOf" srcId="{E96B383D-D818-4B25-8106-1780F3A40913}" destId="{FD545AF4-C2E2-4D6C-AE97-B50D816A3702}" srcOrd="1" destOrd="0" presId="urn:microsoft.com/office/officeart/2005/8/layout/process1"/>
+    <dgm:cxn modelId="{EC3B292B-FAC9-4D8E-9D38-749617ADC83C}" type="presOf" srcId="{4A2EB391-3E81-4101-8396-8E352373D7C1}" destId="{0177F894-99E5-44CE-BDAA-FD21F17B07EF}" srcOrd="0" destOrd="0" presId="urn:microsoft.com/office/officeart/2005/8/layout/process1"/>
     <dgm:cxn modelId="{32FCE4B6-92D5-4E9D-A3BB-A0C7C49F17DC}" srcId="{4A2EB391-3E81-4101-8396-8E352373D7C1}" destId="{DF47FA2D-A555-4814-98E1-2D08ECD825D0}" srcOrd="7" destOrd="0" parTransId="{D108541B-00ED-4776-9040-411F93698178}" sibTransId="{4BB866ED-288B-4EAF-9BB2-67646F46DF73}"/>
-    <dgm:cxn modelId="{77C3318C-6E7D-4BA9-AACE-7D11267D446C}" type="presOf" srcId="{DF47FA2D-A555-4814-98E1-2D08ECD825D0}" destId="{17C66091-A73C-4F5E-9C3F-6615C58FDBF5}" srcOrd="0" destOrd="0" presId="urn:microsoft.com/office/officeart/2005/8/layout/process1"/>
+    <dgm:cxn modelId="{8F703515-4C62-402D-A57F-1D508E5F66A4}" type="presOf" srcId="{84291CC1-4D51-4113-876E-D32C2B8A3340}" destId="{513BD729-DCD7-4B96-B744-1B7863FB01E5}" srcOrd="1" destOrd="0" presId="urn:microsoft.com/office/officeart/2005/8/layout/process1"/>
     <dgm:cxn modelId="{20AB3BC4-65E1-4AAA-98D0-703E665C6A48}" srcId="{4A2EB391-3E81-4101-8396-8E352373D7C1}" destId="{2666528F-B1D3-4657-9059-D41F9B3E5140}" srcOrd="3" destOrd="0" parTransId="{0DFE00FE-496F-40B2-BD05-35B2F2FA0B93}" sibTransId="{5402E77E-30C7-4986-BF1C-3315609CFD53}"/>
-    <dgm:cxn modelId="{2CAF1130-DA7C-454D-8833-21674F82020B}" type="presOf" srcId="{ADF602EE-5B08-4CC5-9704-4138B391DF3D}" destId="{2AAAD5C2-AD79-4479-A4CF-66CBBD9AB364}" srcOrd="0" destOrd="0" presId="urn:microsoft.com/office/officeart/2005/8/layout/process1"/>
-    <dgm:cxn modelId="{7C45E058-364F-4D88-9C38-CBDFC2BE374C}" type="presOf" srcId="{94966695-79FB-446C-9FBC-C5F299360CCE}" destId="{F654FD33-3329-44BC-BDED-EB9CA4B70242}" srcOrd="0" destOrd="0" presId="urn:microsoft.com/office/officeart/2005/8/layout/process1"/>
-    <dgm:cxn modelId="{144D7622-72E9-47FE-92A2-5F4F7CD241CF}" type="presOf" srcId="{50E79602-8B42-499A-AAE0-2A7D26737B33}" destId="{3A23FD28-C458-4A89-9E70-4E441B017C3C}" srcOrd="1" destOrd="0" presId="urn:microsoft.com/office/officeart/2005/8/layout/process1"/>
     <dgm:cxn modelId="{F4B095CE-7FD1-479D-B6A6-9FDB7C1ECB1C}" srcId="{4A2EB391-3E81-4101-8396-8E352373D7C1}" destId="{2CBC6E62-41F9-4CCD-86D5-BEEF818A4176}" srcOrd="6" destOrd="0" parTransId="{833C6657-D280-47BB-8F2E-9F8123D8D591}" sibTransId="{09905FD1-E01F-4217-B4EB-5C276400C914}"/>
-    <dgm:cxn modelId="{3A35D6B7-E873-4F68-8FF8-F291F0CAC557}" type="presOf" srcId="{A8F2C696-B257-42E3-A265-7B0BD2377EDD}" destId="{C8891F10-507D-4122-BB7E-87C6EE671EC6}" srcOrd="0" destOrd="0" presId="urn:microsoft.com/office/officeart/2005/8/layout/process1"/>
+    <dgm:cxn modelId="{827014A6-C0E7-4744-8AB6-6BC5186BA411}" type="presOf" srcId="{825CDFDC-E54A-4E71-BC82-B4F0ABDCFB68}" destId="{41A9E524-6708-4DA9-BA79-E1FE204C8BCA}" srcOrd="0" destOrd="0" presId="urn:microsoft.com/office/officeart/2005/8/layout/process1"/>
+    <dgm:cxn modelId="{E8E94CC4-0676-4A31-8BB9-67E385C6DD50}" type="presOf" srcId="{A8F2C696-B257-42E3-A265-7B0BD2377EDD}" destId="{C8891F10-507D-4122-BB7E-87C6EE671EC6}" srcOrd="0" destOrd="0" presId="urn:microsoft.com/office/officeart/2005/8/layout/process1"/>
+    <dgm:cxn modelId="{EED8BB73-B381-4E73-979F-F0C7CF9FF9A5}" type="presOf" srcId="{94966695-79FB-446C-9FBC-C5F299360CCE}" destId="{54E2678E-AFDC-4AF3-ADC1-8316D60DEA78}" srcOrd="1" destOrd="0" presId="urn:microsoft.com/office/officeart/2005/8/layout/process1"/>
+    <dgm:cxn modelId="{14AF6743-1815-4931-8E3B-2A578865BCFA}" type="presOf" srcId="{A8F2C696-B257-42E3-A265-7B0BD2377EDD}" destId="{0CF6CED6-5E88-4682-B647-AB5C951B8083}" srcOrd="1" destOrd="0" presId="urn:microsoft.com/office/officeart/2005/8/layout/process1"/>
     <dgm:cxn modelId="{DA613BFF-9C70-4D39-8F75-32FE498090A2}" srcId="{4A2EB391-3E81-4101-8396-8E352373D7C1}" destId="{5C8D733B-710F-4EBB-AE50-85FF4DADBD97}" srcOrd="2" destOrd="0" parTransId="{B621D933-43C9-495C-ABC8-51F2ACAE5AF9}" sibTransId="{D9523D40-F79E-4909-ABC7-B85D97B3EA47}"/>
-    <dgm:cxn modelId="{BFAA86A9-12E9-404B-8504-C4822D961664}" type="presOf" srcId="{7568419C-8E4C-498F-AE53-33D737159CF6}" destId="{450CB4A7-420E-47F0-B809-C31DD5A64FF1}" srcOrd="0" destOrd="0" presId="urn:microsoft.com/office/officeart/2005/8/layout/process1"/>
-    <dgm:cxn modelId="{3C2E5352-7CA4-4C50-8CF5-991BE119F968}" type="presOf" srcId="{2666528F-B1D3-4657-9059-D41F9B3E5140}" destId="{94147CD7-24EF-4867-9913-9E5AE8D62416}" srcOrd="0" destOrd="0" presId="urn:microsoft.com/office/officeart/2005/8/layout/process1"/>
-    <dgm:cxn modelId="{860DF7D6-38B2-41E4-92EE-BDE2C92446A4}" type="presOf" srcId="{FBC8E3CB-DF69-4103-B239-5AF6EC2C2AD3}" destId="{69EC93CB-E5AE-43CC-86CF-BFB856ABE947}" srcOrd="0" destOrd="0" presId="urn:microsoft.com/office/officeart/2005/8/layout/process1"/>
+    <dgm:cxn modelId="{14ED55AA-D03D-40B8-B71B-EF3B16AE409E}" type="presOf" srcId="{E96B383D-D818-4B25-8106-1780F3A40913}" destId="{35C83A49-9B91-463E-BDE5-9D6A6CAC9E12}" srcOrd="0" destOrd="0" presId="urn:microsoft.com/office/officeart/2005/8/layout/process1"/>
+    <dgm:cxn modelId="{56855E32-DF6B-42DB-83FF-F0DB81D9252B}" type="presOf" srcId="{5C8D733B-710F-4EBB-AE50-85FF4DADBD97}" destId="{D53C5003-7DA3-43C0-A7F3-820D0DE4C2AC}" srcOrd="0" destOrd="0" presId="urn:microsoft.com/office/officeart/2005/8/layout/process1"/>
+    <dgm:cxn modelId="{F45AE4C0-1BED-465A-9084-3191270242C3}" type="presOf" srcId="{C81619A4-8CFC-4AD1-8A68-84834CE6D5D2}" destId="{EDFE5E26-1C78-4AF3-975E-F56B3353F7A5}" srcOrd="0" destOrd="0" presId="urn:microsoft.com/office/officeart/2005/8/layout/process1"/>
+    <dgm:cxn modelId="{0EAC3F1F-0556-462A-ACDE-5CA89AABEC07}" type="presOf" srcId="{9F9456DB-B643-4925-B29C-4DAA51692976}" destId="{C0A4EEC2-7D2C-4242-8EC2-653F89C3585F}" srcOrd="0" destOrd="0" presId="urn:microsoft.com/office/officeart/2005/8/layout/process1"/>
+    <dgm:cxn modelId="{1232E128-66C1-46A4-BCA6-924AA5437D55}" type="presOf" srcId="{5390F657-4504-46EC-AD3E-92C3F3A849AB}" destId="{FA83BCC6-3D67-4438-93A4-5CD0C0225AE0}" srcOrd="0" destOrd="0" presId="urn:microsoft.com/office/officeart/2005/8/layout/process1"/>
+    <dgm:cxn modelId="{646131CC-43FE-4325-A2F4-1A980B3B1328}" type="presOf" srcId="{ADF602EE-5B08-4CC5-9704-4138B391DF3D}" destId="{2AAAD5C2-AD79-4479-A4CF-66CBBD9AB364}" srcOrd="0" destOrd="0" presId="urn:microsoft.com/office/officeart/2005/8/layout/process1"/>
     <dgm:cxn modelId="{147C5468-E341-4A54-9C64-F1A64C19A528}" srcId="{4A2EB391-3E81-4101-8396-8E352373D7C1}" destId="{B0243B43-70B5-4B0F-9451-A2C245D53F2B}" srcOrd="5" destOrd="0" parTransId="{B7781219-8CCA-41EF-88D5-02E6AC7963EF}" sibTransId="{ADF602EE-5B08-4CC5-9704-4138B391DF3D}"/>
-    <dgm:cxn modelId="{2770D458-F8E4-4124-B802-DB51A951C734}" type="presOf" srcId="{ADF602EE-5B08-4CC5-9704-4138B391DF3D}" destId="{D76F9C39-7B33-4776-89BE-6423C51CA3B6}" srcOrd="1" destOrd="0" presId="urn:microsoft.com/office/officeart/2005/8/layout/process1"/>
-    <dgm:cxn modelId="{7B57341A-00FB-4BA1-B18D-FE0C55A8EAC9}" type="presOf" srcId="{5390F657-4504-46EC-AD3E-92C3F3A849AB}" destId="{5CEFD886-EA36-43E8-9AA1-2195BCE5B19B}" srcOrd="1" destOrd="0" presId="urn:microsoft.com/office/officeart/2005/8/layout/process1"/>
-    <dgm:cxn modelId="{58BB3A4D-1FB5-440B-AD63-2ABBE4E68D10}" type="presOf" srcId="{94966695-79FB-446C-9FBC-C5F299360CCE}" destId="{54E2678E-AFDC-4AF3-ADC1-8316D60DEA78}" srcOrd="1" destOrd="0" presId="urn:microsoft.com/office/officeart/2005/8/layout/process1"/>
-    <dgm:cxn modelId="{47616616-EC70-44DE-9B42-03BB1C603DBA}" type="presOf" srcId="{4D8AEB43-BEA8-4A62-879A-1CCF0DB57CFA}" destId="{AA0B6AB0-D390-477B-9E66-507D035D9014}" srcOrd="0" destOrd="0" presId="urn:microsoft.com/office/officeart/2005/8/layout/process1"/>
-    <dgm:cxn modelId="{BBAF4752-18B9-4F63-A461-076753C0E393}" type="presOf" srcId="{E96B383D-D818-4B25-8106-1780F3A40913}" destId="{35C83A49-9B91-463E-BDE5-9D6A6CAC9E12}" srcOrd="0" destOrd="0" presId="urn:microsoft.com/office/officeart/2005/8/layout/process1"/>
-    <dgm:cxn modelId="{B18C138E-FE7E-4DF9-B724-C01BF6AFB505}" type="presOf" srcId="{B0243B43-70B5-4B0F-9451-A2C245D53F2B}" destId="{8ACBD684-1154-44DA-9C54-91CF3060A972}" srcOrd="0" destOrd="0" presId="urn:microsoft.com/office/officeart/2005/8/layout/process1"/>
+    <dgm:cxn modelId="{421E4E0F-8918-4C18-AA8B-9B497CCA65DA}" type="presOf" srcId="{94966695-79FB-446C-9FBC-C5F299360CCE}" destId="{F654FD33-3329-44BC-BDED-EB9CA4B70242}" srcOrd="0" destOrd="0" presId="urn:microsoft.com/office/officeart/2005/8/layout/process1"/>
+    <dgm:cxn modelId="{E4FB461C-4202-40A1-BB24-5AE84D809A8A}" type="presOf" srcId="{157B07AE-8143-478F-807B-2EE240776FDA}" destId="{CFA4E842-E3B2-418D-BCE3-EA70DFD4991F}" srcOrd="0" destOrd="0" presId="urn:microsoft.com/office/officeart/2005/8/layout/process1"/>
+    <dgm:cxn modelId="{BB597FA7-9087-466F-B62C-0C16DCE783A7}" type="presOf" srcId="{84291CC1-4D51-4113-876E-D32C2B8A3340}" destId="{AD2A6F28-73C8-4164-92C1-74282CF62EDD}" srcOrd="0" destOrd="0" presId="urn:microsoft.com/office/officeart/2005/8/layout/process1"/>
+    <dgm:cxn modelId="{879B1DFC-D965-45C6-A43E-50EB2666D9DA}" type="presOf" srcId="{FBC8E3CB-DF69-4103-B239-5AF6EC2C2AD3}" destId="{69EC93CB-E5AE-43CC-86CF-BFB856ABE947}" srcOrd="0" destOrd="0" presId="urn:microsoft.com/office/officeart/2005/8/layout/process1"/>
+    <dgm:cxn modelId="{4E6F887F-11EE-4DCF-B68B-4A0AC4558A66}" type="presOf" srcId="{2666528F-B1D3-4657-9059-D41F9B3E5140}" destId="{94147CD7-24EF-4867-9913-9E5AE8D62416}" srcOrd="0" destOrd="0" presId="urn:microsoft.com/office/officeart/2005/8/layout/process1"/>
     <dgm:cxn modelId="{568EDCC9-E424-4D59-B48F-19338BB1DDEA}" srcId="{4A2EB391-3E81-4101-8396-8E352373D7C1}" destId="{7568419C-8E4C-498F-AE53-33D737159CF6}" srcOrd="11" destOrd="0" parTransId="{1245AB7F-C881-4C62-BEE8-C49F0ED4F5CB}" sibTransId="{5390F657-4504-46EC-AD3E-92C3F3A849AB}"/>
     <dgm:cxn modelId="{A678B353-1CA4-4446-A34B-D77E6596377C}" srcId="{4A2EB391-3E81-4101-8396-8E352373D7C1}" destId="{2E76A845-86F5-4C95-A672-F674E07D6519}" srcOrd="4" destOrd="0" parTransId="{15F500C3-DE95-4E1B-8418-5EE52D19EC5A}" sibTransId="{50E79602-8B42-499A-AAE0-2A7D26737B33}"/>
     <dgm:cxn modelId="{92FBD56A-A295-4CB0-9004-59BC6D94C4F8}" srcId="{4A2EB391-3E81-4101-8396-8E352373D7C1}" destId="{4D8AEB43-BEA8-4A62-879A-1CCF0DB57CFA}" srcOrd="0" destOrd="0" parTransId="{1AF6F9AA-F1EA-4415-A291-1DAFB1977801}" sibTransId="{A8F2C696-B257-42E3-A265-7B0BD2377EDD}"/>
-    <dgm:cxn modelId="{A1F7FD75-DBBD-47BB-AD27-E7910E79BC88}" type="presOf" srcId="{4BB866ED-288B-4EAF-9BB2-67646F46DF73}" destId="{4F0A9179-07DA-433C-9A07-D6D27188D48D}" srcOrd="1" destOrd="0" presId="urn:microsoft.com/office/officeart/2005/8/layout/process1"/>
-    <dgm:cxn modelId="{8B1253EC-AC9A-477A-9BC5-CBA5B9EB938B}" type="presOf" srcId="{5C8D733B-710F-4EBB-AE50-85FF4DADBD97}" destId="{D53C5003-7DA3-43C0-A7F3-820D0DE4C2AC}" srcOrd="0" destOrd="0" presId="urn:microsoft.com/office/officeart/2005/8/layout/process1"/>
-    <dgm:cxn modelId="{40EB40DE-3FF8-4AAC-BB8B-AF26B005C275}" type="presOf" srcId="{9F9456DB-B643-4925-B29C-4DAA51692976}" destId="{C0A4EEC2-7D2C-4242-8EC2-653F89C3585F}" srcOrd="0" destOrd="0" presId="urn:microsoft.com/office/officeart/2005/8/layout/process1"/>
-    <dgm:cxn modelId="{BFA0585E-BC79-4F59-AD0D-57700A0F1594}" type="presOf" srcId="{C81619A4-8CFC-4AD1-8A68-84834CE6D5D2}" destId="{EDFE5E26-1C78-4AF3-975E-F56B3353F7A5}" srcOrd="0" destOrd="0" presId="urn:microsoft.com/office/officeart/2005/8/layout/process1"/>
-    <dgm:cxn modelId="{E86DE59D-2B20-4316-96D2-174DCEEA8562}" type="presOf" srcId="{2CBC6E62-41F9-4CCD-86D5-BEEF818A4176}" destId="{4EC97D98-7706-46D7-A453-7FB2535643F8}" srcOrd="0" destOrd="0" presId="urn:microsoft.com/office/officeart/2005/8/layout/process1"/>
-    <dgm:cxn modelId="{2A67E5A4-021A-4AA3-A4DF-B262F44D2152}" type="presOf" srcId="{157B07AE-8143-478F-807B-2EE240776FDA}" destId="{CFA4E842-E3B2-418D-BCE3-EA70DFD4991F}" srcOrd="0" destOrd="0" presId="urn:microsoft.com/office/officeart/2005/8/layout/process1"/>
-    <dgm:cxn modelId="{DA5686BC-69EB-4F7F-816B-8D235944EF65}" type="presOf" srcId="{09905FD1-E01F-4217-B4EB-5C276400C914}" destId="{0C83877D-E407-4311-A73A-608F32CC2705}" srcOrd="1" destOrd="0" presId="urn:microsoft.com/office/officeart/2005/8/layout/process1"/>
-    <dgm:cxn modelId="{3EF790BB-A2E0-42E6-B014-3512145D9DDC}" type="presOf" srcId="{09905FD1-E01F-4217-B4EB-5C276400C914}" destId="{3946D368-E379-4B51-91EE-4A2BA2DECA60}" srcOrd="0" destOrd="0" presId="urn:microsoft.com/office/officeart/2005/8/layout/process1"/>
-    <dgm:cxn modelId="{D2FD19B6-F90B-4C1E-AB2C-BD3AE2E61457}" type="presOf" srcId="{9F9456DB-B643-4925-B29C-4DAA51692976}" destId="{D35F6C0E-6C41-4DC2-8FFF-EA87F72F7D07}" srcOrd="1" destOrd="0" presId="urn:microsoft.com/office/officeart/2005/8/layout/process1"/>
-    <dgm:cxn modelId="{9A1007D5-4DC8-47B6-B28B-699C11C3AD66}" type="presOf" srcId="{50E79602-8B42-499A-AAE0-2A7D26737B33}" destId="{310B4D0E-D93F-4391-B9BC-2215131A384B}" srcOrd="0" destOrd="0" presId="urn:microsoft.com/office/officeart/2005/8/layout/process1"/>
+    <dgm:cxn modelId="{B2069570-E455-4883-B42A-CECD53D1EBD9}" type="presOf" srcId="{DF47FA2D-A555-4814-98E1-2D08ECD825D0}" destId="{17C66091-A73C-4F5E-9C3F-6615C58FDBF5}" srcOrd="0" destOrd="0" presId="urn:microsoft.com/office/officeart/2005/8/layout/process1"/>
+    <dgm:cxn modelId="{FBC5D50B-C0E8-446D-A076-770B872D8C90}" type="presOf" srcId="{909DCB9B-B5A1-4CD5-B2AC-6F0289E174D7}" destId="{05034C5F-AC21-4B56-8AED-744C21AEB3C1}" srcOrd="0" destOrd="0" presId="urn:microsoft.com/office/officeart/2005/8/layout/process1"/>
+    <dgm:cxn modelId="{B4B8D256-3102-408F-B5F9-344B96D51F07}" type="presOf" srcId="{ADF602EE-5B08-4CC5-9704-4138B391DF3D}" destId="{D76F9C39-7B33-4776-89BE-6423C51CA3B6}" srcOrd="1" destOrd="0" presId="urn:microsoft.com/office/officeart/2005/8/layout/process1"/>
+    <dgm:cxn modelId="{859E4723-205B-4DFE-89BB-57C07A5DBFE1}" type="presOf" srcId="{4BB866ED-288B-4EAF-9BB2-67646F46DF73}" destId="{C06635B4-6F89-4B55-978F-085F840ECB9A}" srcOrd="0" destOrd="0" presId="urn:microsoft.com/office/officeart/2005/8/layout/process1"/>
+    <dgm:cxn modelId="{3D7461E5-C0AE-4AC7-A11E-ADBAAF941AE0}" type="presOf" srcId="{5402E77E-30C7-4986-BF1C-3315609CFD53}" destId="{29966954-4599-4C79-892A-C9B3D2836304}" srcOrd="0" destOrd="0" presId="urn:microsoft.com/office/officeart/2005/8/layout/process1"/>
+    <dgm:cxn modelId="{C11EE26D-C3E0-4976-A390-70037F53A349}" type="presOf" srcId="{D9523D40-F79E-4909-ABC7-B85D97B3EA47}" destId="{CF0CEAD3-662A-4A4F-9B86-073B86CEFCD8}" srcOrd="1" destOrd="0" presId="urn:microsoft.com/office/officeart/2005/8/layout/process1"/>
+    <dgm:cxn modelId="{FC893473-73C7-4D9E-BC38-0E896B56E0C1}" type="presOf" srcId="{D9523D40-F79E-4909-ABC7-B85D97B3EA47}" destId="{029CF2B9-986B-44AA-8D64-9F5FD32E9B2A}" srcOrd="0" destOrd="0" presId="urn:microsoft.com/office/officeart/2005/8/layout/process1"/>
+    <dgm:cxn modelId="{5E430678-045E-4E1D-A1A4-2F8FB9CBA6F3}" type="presOf" srcId="{09905FD1-E01F-4217-B4EB-5C276400C914}" destId="{3946D368-E379-4B51-91EE-4A2BA2DECA60}" srcOrd="0" destOrd="0" presId="urn:microsoft.com/office/officeart/2005/8/layout/process1"/>
+    <dgm:cxn modelId="{D0D14FAA-E0BB-4EDE-967A-6B582DF0E194}" type="presOf" srcId="{2CBC6E62-41F9-4CCD-86D5-BEEF818A4176}" destId="{4EC97D98-7706-46D7-A453-7FB2535643F8}" srcOrd="0" destOrd="0" presId="urn:microsoft.com/office/officeart/2005/8/layout/process1"/>
+    <dgm:cxn modelId="{BE61F086-7381-462B-ACBD-604DE9DC286B}" type="presOf" srcId="{7568419C-8E4C-498F-AE53-33D737159CF6}" destId="{450CB4A7-420E-47F0-B809-C31DD5A64FF1}" srcOrd="0" destOrd="0" presId="urn:microsoft.com/office/officeart/2005/8/layout/process1"/>
     <dgm:cxn modelId="{42C41AF1-8752-4F02-86C4-BDF0AFD027D2}" srcId="{4A2EB391-3E81-4101-8396-8E352373D7C1}" destId="{157B07AE-8143-478F-807B-2EE240776FDA}" srcOrd="1" destOrd="0" parTransId="{6F7A64F0-F53C-4AB1-9764-2BFDB93DD80F}" sibTransId="{84291CC1-4D51-4113-876E-D32C2B8A3340}"/>
-    <dgm:cxn modelId="{336490BC-A7F5-4793-AB30-C93E4280F055}" type="presOf" srcId="{2E76A845-86F5-4C95-A672-F674E07D6519}" destId="{D926215E-6D09-451D-A2A0-BA0B3C7D6E45}" srcOrd="0" destOrd="0" presId="urn:microsoft.com/office/officeart/2005/8/layout/process1"/>
-    <dgm:cxn modelId="{1F5AD6FE-EC46-4FFE-91E8-9AB37BCE6031}" type="presOf" srcId="{E96B383D-D818-4B25-8106-1780F3A40913}" destId="{FD545AF4-C2E2-4D6C-AE97-B50D816A3702}" srcOrd="1" destOrd="0" presId="urn:microsoft.com/office/officeart/2005/8/layout/process1"/>
-    <dgm:cxn modelId="{20FA0A1F-F278-472A-93D5-1693940EFB2A}" type="presOf" srcId="{4BB866ED-288B-4EAF-9BB2-67646F46DF73}" destId="{C06635B4-6F89-4B55-978F-085F840ECB9A}" srcOrd="0" destOrd="0" presId="urn:microsoft.com/office/officeart/2005/8/layout/process1"/>
+    <dgm:cxn modelId="{3584CAAD-3CBA-414A-9D00-F9A494732199}" type="presOf" srcId="{4D8AEB43-BEA8-4A62-879A-1CCF0DB57CFA}" destId="{AA0B6AB0-D390-477B-9E66-507D035D9014}" srcOrd="0" destOrd="0" presId="urn:microsoft.com/office/officeart/2005/8/layout/process1"/>
+    <dgm:cxn modelId="{5EAB4BB3-A53F-4F9E-85A8-7CFBC3E6A3B5}" type="presOf" srcId="{B0243B43-70B5-4B0F-9451-A2C245D53F2B}" destId="{8ACBD684-1154-44DA-9C54-91CF3060A972}" srcOrd="0" destOrd="0" presId="urn:microsoft.com/office/officeart/2005/8/layout/process1"/>
     <dgm:cxn modelId="{43F96A4E-431B-47A2-BC36-1516BE8B86E3}" srcId="{4A2EB391-3E81-4101-8396-8E352373D7C1}" destId="{825CDFDC-E54A-4E71-BC82-B4F0ABDCFB68}" srcOrd="10" destOrd="0" parTransId="{75F1E92F-11F9-4A02-B48D-F1EAC9D2BC22}" sibTransId="{E96B383D-D818-4B25-8106-1780F3A40913}"/>
-    <dgm:cxn modelId="{AF87955E-ABE1-4596-BC7E-7B4EE825493E}" type="presOf" srcId="{84291CC1-4D51-4113-876E-D32C2B8A3340}" destId="{513BD729-DCD7-4B96-B744-1B7863FB01E5}" srcOrd="1" destOrd="0" presId="urn:microsoft.com/office/officeart/2005/8/layout/process1"/>
-    <dgm:cxn modelId="{9147B692-9A72-46B5-8EE1-6A54C9EBACF3}" type="presOf" srcId="{5402E77E-30C7-4986-BF1C-3315609CFD53}" destId="{D7DFD99B-491C-46C1-B2CF-81DBAC95B79F}" srcOrd="1" destOrd="0" presId="urn:microsoft.com/office/officeart/2005/8/layout/process1"/>
-    <dgm:cxn modelId="{F1B64EBF-BDB0-4C83-AD20-C2BEEE157629}" type="presOf" srcId="{5402E77E-30C7-4986-BF1C-3315609CFD53}" destId="{29966954-4599-4C79-892A-C9B3D2836304}" srcOrd="0" destOrd="0" presId="urn:microsoft.com/office/officeart/2005/8/layout/process1"/>
-    <dgm:cxn modelId="{B32B71E1-AE5F-4C1A-8C65-C3BA090222C6}" type="presOf" srcId="{D9523D40-F79E-4909-ABC7-B85D97B3EA47}" destId="{029CF2B9-986B-44AA-8D64-9F5FD32E9B2A}" srcOrd="0" destOrd="0" presId="urn:microsoft.com/office/officeart/2005/8/layout/process1"/>
-    <dgm:cxn modelId="{7042C6E2-F6EB-434C-9A72-0F161CE2F2AF}" type="presOf" srcId="{5390F657-4504-46EC-AD3E-92C3F3A849AB}" destId="{FA83BCC6-3D67-4438-93A4-5CD0C0225AE0}" srcOrd="0" destOrd="0" presId="urn:microsoft.com/office/officeart/2005/8/layout/process1"/>
-    <dgm:cxn modelId="{366B59C5-A389-4A41-9684-D333CF39E4A2}" type="presOf" srcId="{4A2EB391-3E81-4101-8396-8E352373D7C1}" destId="{0177F894-99E5-44CE-BDAA-FD21F17B07EF}" srcOrd="0" destOrd="0" presId="urn:microsoft.com/office/officeart/2005/8/layout/process1"/>
-    <dgm:cxn modelId="{296982F6-3F4E-43E8-8F91-A32D2071944F}" type="presParOf" srcId="{0177F894-99E5-44CE-BDAA-FD21F17B07EF}" destId="{AA0B6AB0-D390-477B-9E66-507D035D9014}" srcOrd="0" destOrd="0" presId="urn:microsoft.com/office/officeart/2005/8/layout/process1"/>
-    <dgm:cxn modelId="{E66316D8-9326-4254-855B-B4917302A951}" type="presParOf" srcId="{0177F894-99E5-44CE-BDAA-FD21F17B07EF}" destId="{C8891F10-507D-4122-BB7E-87C6EE671EC6}" srcOrd="1" destOrd="0" presId="urn:microsoft.com/office/officeart/2005/8/layout/process1"/>
-    <dgm:cxn modelId="{50544843-EAFF-4EA6-A3F6-CF083439373C}" type="presParOf" srcId="{C8891F10-507D-4122-BB7E-87C6EE671EC6}" destId="{0CF6CED6-5E88-4682-B647-AB5C951B8083}" srcOrd="0" destOrd="0" presId="urn:microsoft.com/office/officeart/2005/8/layout/process1"/>
-    <dgm:cxn modelId="{9CFAAF76-6493-49D8-8E72-9474EDC83BCA}" type="presParOf" srcId="{0177F894-99E5-44CE-BDAA-FD21F17B07EF}" destId="{CFA4E842-E3B2-418D-BCE3-EA70DFD4991F}" srcOrd="2" destOrd="0" presId="urn:microsoft.com/office/officeart/2005/8/layout/process1"/>
-    <dgm:cxn modelId="{4974EF3F-17CE-4004-B1B4-6BA38865165D}" type="presParOf" srcId="{0177F894-99E5-44CE-BDAA-FD21F17B07EF}" destId="{AD2A6F28-73C8-4164-92C1-74282CF62EDD}" srcOrd="3" destOrd="0" presId="urn:microsoft.com/office/officeart/2005/8/layout/process1"/>
-    <dgm:cxn modelId="{E16AC3DB-D0A4-4637-AB29-98E50B3AFE67}" type="presParOf" srcId="{AD2A6F28-73C8-4164-92C1-74282CF62EDD}" destId="{513BD729-DCD7-4B96-B744-1B7863FB01E5}" srcOrd="0" destOrd="0" presId="urn:microsoft.com/office/officeart/2005/8/layout/process1"/>
-    <dgm:cxn modelId="{1F8ED3F2-09AA-4FAF-8D27-D8853D330E76}" type="presParOf" srcId="{0177F894-99E5-44CE-BDAA-FD21F17B07EF}" destId="{D53C5003-7DA3-43C0-A7F3-820D0DE4C2AC}" srcOrd="4" destOrd="0" presId="urn:microsoft.com/office/officeart/2005/8/layout/process1"/>
-    <dgm:cxn modelId="{427F7D06-A14C-48A8-BBE5-A24CD16E8C9D}" type="presParOf" srcId="{0177F894-99E5-44CE-BDAA-FD21F17B07EF}" destId="{029CF2B9-986B-44AA-8D64-9F5FD32E9B2A}" srcOrd="5" destOrd="0" presId="urn:microsoft.com/office/officeart/2005/8/layout/process1"/>
-    <dgm:cxn modelId="{7C8EC722-4DC9-46EB-9AB6-BF6DE56914D4}" type="presParOf" srcId="{029CF2B9-986B-44AA-8D64-9F5FD32E9B2A}" destId="{CF0CEAD3-662A-4A4F-9B86-073B86CEFCD8}" srcOrd="0" destOrd="0" presId="urn:microsoft.com/office/officeart/2005/8/layout/process1"/>
-    <dgm:cxn modelId="{9C9C9405-0C19-4DA4-8657-E49F144D33B8}" type="presParOf" srcId="{0177F894-99E5-44CE-BDAA-FD21F17B07EF}" destId="{94147CD7-24EF-4867-9913-9E5AE8D62416}" srcOrd="6" destOrd="0" presId="urn:microsoft.com/office/officeart/2005/8/layout/process1"/>
-    <dgm:cxn modelId="{1153AF0C-99C5-472B-A0C8-90C4919FDD7B}" type="presParOf" srcId="{0177F894-99E5-44CE-BDAA-FD21F17B07EF}" destId="{29966954-4599-4C79-892A-C9B3D2836304}" srcOrd="7" destOrd="0" presId="urn:microsoft.com/office/officeart/2005/8/layout/process1"/>
-    <dgm:cxn modelId="{A12D83E0-194E-44E8-B3FE-FCC439C51246}" type="presParOf" srcId="{29966954-4599-4C79-892A-C9B3D2836304}" destId="{D7DFD99B-491C-46C1-B2CF-81DBAC95B79F}" srcOrd="0" destOrd="0" presId="urn:microsoft.com/office/officeart/2005/8/layout/process1"/>
-    <dgm:cxn modelId="{1E6E5A99-102D-4518-AB07-49CC94BFDCDA}" type="presParOf" srcId="{0177F894-99E5-44CE-BDAA-FD21F17B07EF}" destId="{D926215E-6D09-451D-A2A0-BA0B3C7D6E45}" srcOrd="8" destOrd="0" presId="urn:microsoft.com/office/officeart/2005/8/layout/process1"/>
-    <dgm:cxn modelId="{B9850489-78C1-4706-8C00-FE0B018ADEBD}" type="presParOf" srcId="{0177F894-99E5-44CE-BDAA-FD21F17B07EF}" destId="{310B4D0E-D93F-4391-B9BC-2215131A384B}" srcOrd="9" destOrd="0" presId="urn:microsoft.com/office/officeart/2005/8/layout/process1"/>
-    <dgm:cxn modelId="{65FC474C-7E71-4F92-974E-385DE6F3FD29}" type="presParOf" srcId="{310B4D0E-D93F-4391-B9BC-2215131A384B}" destId="{3A23FD28-C458-4A89-9E70-4E441B017C3C}" srcOrd="0" destOrd="0" presId="urn:microsoft.com/office/officeart/2005/8/layout/process1"/>
-    <dgm:cxn modelId="{FE57955E-9007-44DB-AE22-F8AC2C980F87}" type="presParOf" srcId="{0177F894-99E5-44CE-BDAA-FD21F17B07EF}" destId="{8ACBD684-1154-44DA-9C54-91CF3060A972}" srcOrd="10" destOrd="0" presId="urn:microsoft.com/office/officeart/2005/8/layout/process1"/>
-    <dgm:cxn modelId="{9FEEF925-7FCA-44E0-B1E9-4DA3CF2AF119}" type="presParOf" srcId="{0177F894-99E5-44CE-BDAA-FD21F17B07EF}" destId="{2AAAD5C2-AD79-4479-A4CF-66CBBD9AB364}" srcOrd="11" destOrd="0" presId="urn:microsoft.com/office/officeart/2005/8/layout/process1"/>
-    <dgm:cxn modelId="{96960898-529A-4EC1-A8DE-87D86E8F4468}" type="presParOf" srcId="{2AAAD5C2-AD79-4479-A4CF-66CBBD9AB364}" destId="{D76F9C39-7B33-4776-89BE-6423C51CA3B6}" srcOrd="0" destOrd="0" presId="urn:microsoft.com/office/officeart/2005/8/layout/process1"/>
-    <dgm:cxn modelId="{A5340775-6C2B-49AA-A89A-F3547029CE80}" type="presParOf" srcId="{0177F894-99E5-44CE-BDAA-FD21F17B07EF}" destId="{4EC97D98-7706-46D7-A453-7FB2535643F8}" srcOrd="12" destOrd="0" presId="urn:microsoft.com/office/officeart/2005/8/layout/process1"/>
-    <dgm:cxn modelId="{BD418A16-D9E0-4D0E-8226-4FFEDF44DDE6}" type="presParOf" srcId="{0177F894-99E5-44CE-BDAA-FD21F17B07EF}" destId="{3946D368-E379-4B51-91EE-4A2BA2DECA60}" srcOrd="13" destOrd="0" presId="urn:microsoft.com/office/officeart/2005/8/layout/process1"/>
-    <dgm:cxn modelId="{49E8A938-89E4-46A2-B980-6ED866E7437D}" type="presParOf" srcId="{3946D368-E379-4B51-91EE-4A2BA2DECA60}" destId="{0C83877D-E407-4311-A73A-608F32CC2705}" srcOrd="0" destOrd="0" presId="urn:microsoft.com/office/officeart/2005/8/layout/process1"/>
-    <dgm:cxn modelId="{446E7186-D5E2-44E8-B902-4B9A40C876FD}" type="presParOf" srcId="{0177F894-99E5-44CE-BDAA-FD21F17B07EF}" destId="{17C66091-A73C-4F5E-9C3F-6615C58FDBF5}" srcOrd="14" destOrd="0" presId="urn:microsoft.com/office/officeart/2005/8/layout/process1"/>
-    <dgm:cxn modelId="{D725F532-739C-4332-84E9-FA36A9D9C433}" type="presParOf" srcId="{0177F894-99E5-44CE-BDAA-FD21F17B07EF}" destId="{C06635B4-6F89-4B55-978F-085F840ECB9A}" srcOrd="15" destOrd="0" presId="urn:microsoft.com/office/officeart/2005/8/layout/process1"/>
-    <dgm:cxn modelId="{4655442C-1879-4CA4-8742-8E8D29A1CA89}" type="presParOf" srcId="{C06635B4-6F89-4B55-978F-085F840ECB9A}" destId="{4F0A9179-07DA-433C-9A07-D6D27188D48D}" srcOrd="0" destOrd="0" presId="urn:microsoft.com/office/officeart/2005/8/layout/process1"/>
-    <dgm:cxn modelId="{573407D0-6F7B-4B18-B52A-8A0AE049535A}" type="presParOf" srcId="{0177F894-99E5-44CE-BDAA-FD21F17B07EF}" destId="{69EC93CB-E5AE-43CC-86CF-BFB856ABE947}" srcOrd="16" destOrd="0" presId="urn:microsoft.com/office/officeart/2005/8/layout/process1"/>
-    <dgm:cxn modelId="{5C0D91C3-3111-4A64-9D89-58829EC94C9C}" type="presParOf" srcId="{0177F894-99E5-44CE-BDAA-FD21F17B07EF}" destId="{C0A4EEC2-7D2C-4242-8EC2-653F89C3585F}" srcOrd="17" destOrd="0" presId="urn:microsoft.com/office/officeart/2005/8/layout/process1"/>
-    <dgm:cxn modelId="{6FCD866E-A1C4-4F23-BFAB-6FEA22A0200E}" type="presParOf" srcId="{C0A4EEC2-7D2C-4242-8EC2-653F89C3585F}" destId="{D35F6C0E-6C41-4DC2-8FFF-EA87F72F7D07}" srcOrd="0" destOrd="0" presId="urn:microsoft.com/office/officeart/2005/8/layout/process1"/>
-    <dgm:cxn modelId="{854865C9-8358-485D-8AAC-25D1DA5AAC98}" type="presParOf" srcId="{0177F894-99E5-44CE-BDAA-FD21F17B07EF}" destId="{EDFE5E26-1C78-4AF3-975E-F56B3353F7A5}" srcOrd="18" destOrd="0" presId="urn:microsoft.com/office/officeart/2005/8/layout/process1"/>
-    <dgm:cxn modelId="{8F3F5642-810A-4B8E-9571-F16C92A65D13}" type="presParOf" srcId="{0177F894-99E5-44CE-BDAA-FD21F17B07EF}" destId="{F654FD33-3329-44BC-BDED-EB9CA4B70242}" srcOrd="19" destOrd="0" presId="urn:microsoft.com/office/officeart/2005/8/layout/process1"/>
-    <dgm:cxn modelId="{B5BEB7C3-0932-44EF-8629-464E865B56A1}" type="presParOf" srcId="{F654FD33-3329-44BC-BDED-EB9CA4B70242}" destId="{54E2678E-AFDC-4AF3-ADC1-8316D60DEA78}" srcOrd="0" destOrd="0" presId="urn:microsoft.com/office/officeart/2005/8/layout/process1"/>
-    <dgm:cxn modelId="{61638B32-CF29-4B1F-A094-328CB86967FA}" type="presParOf" srcId="{0177F894-99E5-44CE-BDAA-FD21F17B07EF}" destId="{41A9E524-6708-4DA9-BA79-E1FE204C8BCA}" srcOrd="20" destOrd="0" presId="urn:microsoft.com/office/officeart/2005/8/layout/process1"/>
-    <dgm:cxn modelId="{57E7C191-4A0B-437F-9562-030C71384B3C}" type="presParOf" srcId="{0177F894-99E5-44CE-BDAA-FD21F17B07EF}" destId="{35C83A49-9B91-463E-BDE5-9D6A6CAC9E12}" srcOrd="21" destOrd="0" presId="urn:microsoft.com/office/officeart/2005/8/layout/process1"/>
-    <dgm:cxn modelId="{30DE20B5-7190-479B-9B51-16A585127929}" type="presParOf" srcId="{35C83A49-9B91-463E-BDE5-9D6A6CAC9E12}" destId="{FD545AF4-C2E2-4D6C-AE97-B50D816A3702}" srcOrd="0" destOrd="0" presId="urn:microsoft.com/office/officeart/2005/8/layout/process1"/>
-    <dgm:cxn modelId="{C1BFBEA5-CC1F-4EC7-9308-F3403883A99E}" type="presParOf" srcId="{0177F894-99E5-44CE-BDAA-FD21F17B07EF}" destId="{450CB4A7-420E-47F0-B809-C31DD5A64FF1}" srcOrd="22" destOrd="0" presId="urn:microsoft.com/office/officeart/2005/8/layout/process1"/>
-    <dgm:cxn modelId="{B5494A00-4B40-47BC-B4B1-FB0C11A63E8A}" type="presParOf" srcId="{0177F894-99E5-44CE-BDAA-FD21F17B07EF}" destId="{FA83BCC6-3D67-4438-93A4-5CD0C0225AE0}" srcOrd="23" destOrd="0" presId="urn:microsoft.com/office/officeart/2005/8/layout/process1"/>
-    <dgm:cxn modelId="{CD01BFE0-E822-439C-A5A3-48BF7BAFE777}" type="presParOf" srcId="{FA83BCC6-3D67-4438-93A4-5CD0C0225AE0}" destId="{5CEFD886-EA36-43E8-9AA1-2195BCE5B19B}" srcOrd="0" destOrd="0" presId="urn:microsoft.com/office/officeart/2005/8/layout/process1"/>
-    <dgm:cxn modelId="{71D4C948-EB28-4BDE-9D2F-38E561BFED32}" type="presParOf" srcId="{0177F894-99E5-44CE-BDAA-FD21F17B07EF}" destId="{05034C5F-AC21-4B56-8AED-744C21AEB3C1}" srcOrd="24" destOrd="0" presId="urn:microsoft.com/office/officeart/2005/8/layout/process1"/>
+    <dgm:cxn modelId="{0C0428FA-2BC1-47C7-B708-E9322B4F449E}" type="presOf" srcId="{4BB866ED-288B-4EAF-9BB2-67646F46DF73}" destId="{4F0A9179-07DA-433C-9A07-D6D27188D48D}" srcOrd="1" destOrd="0" presId="urn:microsoft.com/office/officeart/2005/8/layout/process1"/>
+    <dgm:cxn modelId="{152155C9-4D96-44D6-9F7E-8CF693A8E691}" type="presOf" srcId="{50E79602-8B42-499A-AAE0-2A7D26737B33}" destId="{310B4D0E-D93F-4391-B9BC-2215131A384B}" srcOrd="0" destOrd="0" presId="urn:microsoft.com/office/officeart/2005/8/layout/process1"/>
+    <dgm:cxn modelId="{86914878-A22C-49D8-931B-73BD86A7D58B}" type="presOf" srcId="{5390F657-4504-46EC-AD3E-92C3F3A849AB}" destId="{5CEFD886-EA36-43E8-9AA1-2195BCE5B19B}" srcOrd="1" destOrd="0" presId="urn:microsoft.com/office/officeart/2005/8/layout/process1"/>
+    <dgm:cxn modelId="{07316984-8732-48D2-9B7B-7845D730C618}" type="presParOf" srcId="{0177F894-99E5-44CE-BDAA-FD21F17B07EF}" destId="{AA0B6AB0-D390-477B-9E66-507D035D9014}" srcOrd="0" destOrd="0" presId="urn:microsoft.com/office/officeart/2005/8/layout/process1"/>
+    <dgm:cxn modelId="{10ADEF24-789A-4E01-93DF-49C91C5A4C26}" type="presParOf" srcId="{0177F894-99E5-44CE-BDAA-FD21F17B07EF}" destId="{C8891F10-507D-4122-BB7E-87C6EE671EC6}" srcOrd="1" destOrd="0" presId="urn:microsoft.com/office/officeart/2005/8/layout/process1"/>
+    <dgm:cxn modelId="{087DBC2A-41C1-40BA-BB31-561DCC376F76}" type="presParOf" srcId="{C8891F10-507D-4122-BB7E-87C6EE671EC6}" destId="{0CF6CED6-5E88-4682-B647-AB5C951B8083}" srcOrd="0" destOrd="0" presId="urn:microsoft.com/office/officeart/2005/8/layout/process1"/>
+    <dgm:cxn modelId="{FF6A481D-D976-41A1-8D09-7B1E77948E05}" type="presParOf" srcId="{0177F894-99E5-44CE-BDAA-FD21F17B07EF}" destId="{CFA4E842-E3B2-418D-BCE3-EA70DFD4991F}" srcOrd="2" destOrd="0" presId="urn:microsoft.com/office/officeart/2005/8/layout/process1"/>
+    <dgm:cxn modelId="{4E92B8F9-64C7-4D48-8258-D0FD2C4FB617}" type="presParOf" srcId="{0177F894-99E5-44CE-BDAA-FD21F17B07EF}" destId="{AD2A6F28-73C8-4164-92C1-74282CF62EDD}" srcOrd="3" destOrd="0" presId="urn:microsoft.com/office/officeart/2005/8/layout/process1"/>
+    <dgm:cxn modelId="{E773E353-DA95-4085-9EDA-FD90819D8219}" type="presParOf" srcId="{AD2A6F28-73C8-4164-92C1-74282CF62EDD}" destId="{513BD729-DCD7-4B96-B744-1B7863FB01E5}" srcOrd="0" destOrd="0" presId="urn:microsoft.com/office/officeart/2005/8/layout/process1"/>
+    <dgm:cxn modelId="{3C7CE365-A2A3-4637-B3E7-8667BF9BBCA0}" type="presParOf" srcId="{0177F894-99E5-44CE-BDAA-FD21F17B07EF}" destId="{D53C5003-7DA3-43C0-A7F3-820D0DE4C2AC}" srcOrd="4" destOrd="0" presId="urn:microsoft.com/office/officeart/2005/8/layout/process1"/>
+    <dgm:cxn modelId="{55971724-E431-4707-8EA2-653B42D75B08}" type="presParOf" srcId="{0177F894-99E5-44CE-BDAA-FD21F17B07EF}" destId="{029CF2B9-986B-44AA-8D64-9F5FD32E9B2A}" srcOrd="5" destOrd="0" presId="urn:microsoft.com/office/officeart/2005/8/layout/process1"/>
+    <dgm:cxn modelId="{FB8E5DA0-4F98-4C46-8D13-01E9C13FE571}" type="presParOf" srcId="{029CF2B9-986B-44AA-8D64-9F5FD32E9B2A}" destId="{CF0CEAD3-662A-4A4F-9B86-073B86CEFCD8}" srcOrd="0" destOrd="0" presId="urn:microsoft.com/office/officeart/2005/8/layout/process1"/>
+    <dgm:cxn modelId="{66C511D2-9EC7-46E0-99E1-79CFAE61FC55}" type="presParOf" srcId="{0177F894-99E5-44CE-BDAA-FD21F17B07EF}" destId="{94147CD7-24EF-4867-9913-9E5AE8D62416}" srcOrd="6" destOrd="0" presId="urn:microsoft.com/office/officeart/2005/8/layout/process1"/>
+    <dgm:cxn modelId="{1E38B106-46A1-45F6-8100-5156644A9585}" type="presParOf" srcId="{0177F894-99E5-44CE-BDAA-FD21F17B07EF}" destId="{29966954-4599-4C79-892A-C9B3D2836304}" srcOrd="7" destOrd="0" presId="urn:microsoft.com/office/officeart/2005/8/layout/process1"/>
+    <dgm:cxn modelId="{26079D18-1AB0-4DDC-B820-51280CFD1822}" type="presParOf" srcId="{29966954-4599-4C79-892A-C9B3D2836304}" destId="{D7DFD99B-491C-46C1-B2CF-81DBAC95B79F}" srcOrd="0" destOrd="0" presId="urn:microsoft.com/office/officeart/2005/8/layout/process1"/>
+    <dgm:cxn modelId="{FD082230-14C3-4FA7-914B-B80A5155BFFD}" type="presParOf" srcId="{0177F894-99E5-44CE-BDAA-FD21F17B07EF}" destId="{D926215E-6D09-451D-A2A0-BA0B3C7D6E45}" srcOrd="8" destOrd="0" presId="urn:microsoft.com/office/officeart/2005/8/layout/process1"/>
+    <dgm:cxn modelId="{ED54CDDC-5CF8-42CD-8F64-BB95EBB61761}" type="presParOf" srcId="{0177F894-99E5-44CE-BDAA-FD21F17B07EF}" destId="{310B4D0E-D93F-4391-B9BC-2215131A384B}" srcOrd="9" destOrd="0" presId="urn:microsoft.com/office/officeart/2005/8/layout/process1"/>
+    <dgm:cxn modelId="{32F0478F-873D-4EDA-A1FA-055612096D92}" type="presParOf" srcId="{310B4D0E-D93F-4391-B9BC-2215131A384B}" destId="{3A23FD28-C458-4A89-9E70-4E441B017C3C}" srcOrd="0" destOrd="0" presId="urn:microsoft.com/office/officeart/2005/8/layout/process1"/>
+    <dgm:cxn modelId="{7CF80119-C102-4A42-ABAE-9BF22370561B}" type="presParOf" srcId="{0177F894-99E5-44CE-BDAA-FD21F17B07EF}" destId="{8ACBD684-1154-44DA-9C54-91CF3060A972}" srcOrd="10" destOrd="0" presId="urn:microsoft.com/office/officeart/2005/8/layout/process1"/>
+    <dgm:cxn modelId="{D0DE8A14-09BF-436F-B1ED-0A129EBA4CE8}" type="presParOf" srcId="{0177F894-99E5-44CE-BDAA-FD21F17B07EF}" destId="{2AAAD5C2-AD79-4479-A4CF-66CBBD9AB364}" srcOrd="11" destOrd="0" presId="urn:microsoft.com/office/officeart/2005/8/layout/process1"/>
+    <dgm:cxn modelId="{1304A259-8517-4D59-9458-1EE8AFBFC751}" type="presParOf" srcId="{2AAAD5C2-AD79-4479-A4CF-66CBBD9AB364}" destId="{D76F9C39-7B33-4776-89BE-6423C51CA3B6}" srcOrd="0" destOrd="0" presId="urn:microsoft.com/office/officeart/2005/8/layout/process1"/>
+    <dgm:cxn modelId="{82557968-8B03-4D4C-B980-A80FA24EA275}" type="presParOf" srcId="{0177F894-99E5-44CE-BDAA-FD21F17B07EF}" destId="{4EC97D98-7706-46D7-A453-7FB2535643F8}" srcOrd="12" destOrd="0" presId="urn:microsoft.com/office/officeart/2005/8/layout/process1"/>
+    <dgm:cxn modelId="{F63D8EC6-6E94-4FDD-BDD4-7A9F4A76EE90}" type="presParOf" srcId="{0177F894-99E5-44CE-BDAA-FD21F17B07EF}" destId="{3946D368-E379-4B51-91EE-4A2BA2DECA60}" srcOrd="13" destOrd="0" presId="urn:microsoft.com/office/officeart/2005/8/layout/process1"/>
+    <dgm:cxn modelId="{25D90ABB-B891-4D93-AF5D-A6895CF901C1}" type="presParOf" srcId="{3946D368-E379-4B51-91EE-4A2BA2DECA60}" destId="{0C83877D-E407-4311-A73A-608F32CC2705}" srcOrd="0" destOrd="0" presId="urn:microsoft.com/office/officeart/2005/8/layout/process1"/>
+    <dgm:cxn modelId="{ABE5A007-434A-4324-A563-967920DF932C}" type="presParOf" srcId="{0177F894-99E5-44CE-BDAA-FD21F17B07EF}" destId="{17C66091-A73C-4F5E-9C3F-6615C58FDBF5}" srcOrd="14" destOrd="0" presId="urn:microsoft.com/office/officeart/2005/8/layout/process1"/>
+    <dgm:cxn modelId="{22C937CC-E1BF-4752-B714-02B4DA100A84}" type="presParOf" srcId="{0177F894-99E5-44CE-BDAA-FD21F17B07EF}" destId="{C06635B4-6F89-4B55-978F-085F840ECB9A}" srcOrd="15" destOrd="0" presId="urn:microsoft.com/office/officeart/2005/8/layout/process1"/>
+    <dgm:cxn modelId="{59DC169A-9CA0-40A1-ACC0-F262E3F96B95}" type="presParOf" srcId="{C06635B4-6F89-4B55-978F-085F840ECB9A}" destId="{4F0A9179-07DA-433C-9A07-D6D27188D48D}" srcOrd="0" destOrd="0" presId="urn:microsoft.com/office/officeart/2005/8/layout/process1"/>
+    <dgm:cxn modelId="{EC6C4FB6-F3B8-418D-B5F8-45342C851D3A}" type="presParOf" srcId="{0177F894-99E5-44CE-BDAA-FD21F17B07EF}" destId="{69EC93CB-E5AE-43CC-86CF-BFB856ABE947}" srcOrd="16" destOrd="0" presId="urn:microsoft.com/office/officeart/2005/8/layout/process1"/>
+    <dgm:cxn modelId="{965B70AB-BA11-40E6-A530-1058EC64E549}" type="presParOf" srcId="{0177F894-99E5-44CE-BDAA-FD21F17B07EF}" destId="{C0A4EEC2-7D2C-4242-8EC2-653F89C3585F}" srcOrd="17" destOrd="0" presId="urn:microsoft.com/office/officeart/2005/8/layout/process1"/>
+    <dgm:cxn modelId="{DBB20212-F6FB-482A-A318-040F1466C660}" type="presParOf" srcId="{C0A4EEC2-7D2C-4242-8EC2-653F89C3585F}" destId="{D35F6C0E-6C41-4DC2-8FFF-EA87F72F7D07}" srcOrd="0" destOrd="0" presId="urn:microsoft.com/office/officeart/2005/8/layout/process1"/>
+    <dgm:cxn modelId="{254E6D91-7144-4829-81EF-08D15068D353}" type="presParOf" srcId="{0177F894-99E5-44CE-BDAA-FD21F17B07EF}" destId="{EDFE5E26-1C78-4AF3-975E-F56B3353F7A5}" srcOrd="18" destOrd="0" presId="urn:microsoft.com/office/officeart/2005/8/layout/process1"/>
+    <dgm:cxn modelId="{CF0A470B-7EC1-4C05-AAC4-C99F4724729E}" type="presParOf" srcId="{0177F894-99E5-44CE-BDAA-FD21F17B07EF}" destId="{F654FD33-3329-44BC-BDED-EB9CA4B70242}" srcOrd="19" destOrd="0" presId="urn:microsoft.com/office/officeart/2005/8/layout/process1"/>
+    <dgm:cxn modelId="{F732ED75-4E6E-4115-9D5B-A589595E9187}" type="presParOf" srcId="{F654FD33-3329-44BC-BDED-EB9CA4B70242}" destId="{54E2678E-AFDC-4AF3-ADC1-8316D60DEA78}" srcOrd="0" destOrd="0" presId="urn:microsoft.com/office/officeart/2005/8/layout/process1"/>
+    <dgm:cxn modelId="{CCC7910C-6C85-494B-8E55-EC5E488FEAC4}" type="presParOf" srcId="{0177F894-99E5-44CE-BDAA-FD21F17B07EF}" destId="{41A9E524-6708-4DA9-BA79-E1FE204C8BCA}" srcOrd="20" destOrd="0" presId="urn:microsoft.com/office/officeart/2005/8/layout/process1"/>
+    <dgm:cxn modelId="{4BE03AAB-E869-419C-8976-5B0F5EDDB8AD}" type="presParOf" srcId="{0177F894-99E5-44CE-BDAA-FD21F17B07EF}" destId="{35C83A49-9B91-463E-BDE5-9D6A6CAC9E12}" srcOrd="21" destOrd="0" presId="urn:microsoft.com/office/officeart/2005/8/layout/process1"/>
+    <dgm:cxn modelId="{FB47F338-261E-4D54-8BD3-5C2E9D7E3D9D}" type="presParOf" srcId="{35C83A49-9B91-463E-BDE5-9D6A6CAC9E12}" destId="{FD545AF4-C2E2-4D6C-AE97-B50D816A3702}" srcOrd="0" destOrd="0" presId="urn:microsoft.com/office/officeart/2005/8/layout/process1"/>
+    <dgm:cxn modelId="{FDF36CA7-879C-4ED5-917E-8153B4C3B90E}" type="presParOf" srcId="{0177F894-99E5-44CE-BDAA-FD21F17B07EF}" destId="{450CB4A7-420E-47F0-B809-C31DD5A64FF1}" srcOrd="22" destOrd="0" presId="urn:microsoft.com/office/officeart/2005/8/layout/process1"/>
+    <dgm:cxn modelId="{52DCB938-68D6-4BD3-BFB2-65482A60218B}" type="presParOf" srcId="{0177F894-99E5-44CE-BDAA-FD21F17B07EF}" destId="{FA83BCC6-3D67-4438-93A4-5CD0C0225AE0}" srcOrd="23" destOrd="0" presId="urn:microsoft.com/office/officeart/2005/8/layout/process1"/>
+    <dgm:cxn modelId="{74972F99-2EB1-4D8D-B413-6D958F060308}" type="presParOf" srcId="{FA83BCC6-3D67-4438-93A4-5CD0C0225AE0}" destId="{5CEFD886-EA36-43E8-9AA1-2195BCE5B19B}" srcOrd="0" destOrd="0" presId="urn:microsoft.com/office/officeart/2005/8/layout/process1"/>
+    <dgm:cxn modelId="{4E075633-2273-4CBF-88EE-C3FF442ACD3B}" type="presParOf" srcId="{0177F894-99E5-44CE-BDAA-FD21F17B07EF}" destId="{05034C5F-AC21-4B56-8AED-744C21AEB3C1}" srcOrd="24" destOrd="0" presId="urn:microsoft.com/office/officeart/2005/8/layout/process1"/>
   </dgm:cxnLst>
   <dgm:bg/>
   <dgm:whole/>

</xml_diff>